<commit_message>
Completed the Development process section
</commit_message>
<xml_diff>
--- a/docs/4_final_report/Final_report.docx
+++ b/docs/4_final_report/Final_report.docx
@@ -9156,7 +9156,6 @@
         </w:rPr>
         <w:t>-</w:t>
       </w:r>
-      <w:proofErr w:type="gramStart"/>
       <w:r>
         <w:rPr>
           <w:rFonts w:ascii="Times New Roman" w:hAnsi="Times New Roman" w:cs="Times New Roman"/>
@@ -9167,14 +9166,7 @@
         <w:rPr>
           <w:rFonts w:ascii="Times New Roman" w:hAnsi="Times New Roman" w:cs="Times New Roman"/>
         </w:rPr>
-        <w:t xml:space="preserve"> )</w:t>
-      </w:r>
-      <w:proofErr w:type="gramEnd"/>
-      <w:r>
-        <w:rPr>
-          <w:rFonts w:ascii="Times New Roman" w:hAnsi="Times New Roman" w:cs="Times New Roman"/>
-        </w:rPr>
-        <w:t xml:space="preserve">. </w:t>
+        <w:t xml:space="preserve"> ). </w:t>
       </w:r>
     </w:p>
     <w:p>
@@ -10324,21 +10316,7 @@
         <w:rPr>
           <w:rFonts w:ascii="Times New Roman" w:hAnsi="Times New Roman" w:cs="Times New Roman"/>
         </w:rPr>
-        <w:t>The Highfield Surgery is a clinic of general practitioners situated at 25 Severn St, Leicester, United Kingdom. The website (</w:t>
-      </w:r>
-      <w:proofErr w:type="gramStart"/>
-      <w:r>
-        <w:rPr>
-          <w:rFonts w:ascii="Times New Roman" w:hAnsi="Times New Roman" w:cs="Times New Roman"/>
-        </w:rPr>
-        <w:t>https://highfieldsurgerysevernstreet.co.uk/ )</w:t>
-      </w:r>
-      <w:proofErr w:type="gramEnd"/>
-      <w:r>
-        <w:rPr>
-          <w:rFonts w:ascii="Times New Roman" w:hAnsi="Times New Roman" w:cs="Times New Roman"/>
-        </w:rPr>
-        <w:t xml:space="preserve"> has essential features that include updating the profile, registration of new patients, access to online prescriptions, booking appointments, and much more. However, there’s a gap in advanced features not provided by the clinic.</w:t>
+        <w:t>The Highfield Surgery is a clinic of general practitioners situated at 25 Severn St, Leicester, United Kingdom. The website (https://highfieldsurgerysevernstreet.co.uk/ ) has essential features that include updating the profile, registration of new patients, access to online prescriptions, booking appointments, and much more. However, there’s a gap in advanced features not provided by the clinic.</w:t>
       </w:r>
     </w:p>
     <w:p>
@@ -10791,21 +10769,7 @@
         <w:rPr>
           <w:rFonts w:ascii="Times New Roman" w:hAnsi="Times New Roman" w:cs="Times New Roman"/>
         </w:rPr>
-        <w:t>/</w:t>
-      </w:r>
-      <w:proofErr w:type="spellStart"/>
-      <w:r>
-        <w:rPr>
-          <w:rFonts w:ascii="Times New Roman" w:hAnsi="Times New Roman" w:cs="Times New Roman"/>
-        </w:rPr>
-        <w:t>gp</w:t>
-      </w:r>
-      <w:proofErr w:type="spellEnd"/>
-      <w:r>
-        <w:rPr>
-          <w:rFonts w:ascii="Times New Roman" w:hAnsi="Times New Roman" w:cs="Times New Roman"/>
-        </w:rPr>
-        <w:t>-patient/registration</w:t>
+        <w:t>/gp-patient/registration</w:t>
       </w:r>
       <w:r>
         <w:rPr>
@@ -11483,35 +11447,7 @@
         <w:rPr>
           <w:rFonts w:ascii="Times New Roman" w:hAnsi="Times New Roman" w:cs="Times New Roman"/>
         </w:rPr>
-        <w:t>get_doctor_availability/&lt;</w:t>
-      </w:r>
-      <w:proofErr w:type="gramStart"/>
-      <w:r>
-        <w:rPr>
-          <w:rFonts w:ascii="Times New Roman" w:hAnsi="Times New Roman" w:cs="Times New Roman"/>
-        </w:rPr>
-        <w:t>int:doctor</w:t>
-      </w:r>
-      <w:proofErr w:type="gramEnd"/>
-      <w:r>
-        <w:rPr>
-          <w:rFonts w:ascii="Times New Roman" w:hAnsi="Times New Roman" w:cs="Times New Roman"/>
-        </w:rPr>
-        <w:t>_id&gt;/&lt;</w:t>
-      </w:r>
-      <w:proofErr w:type="gramStart"/>
-      <w:r>
-        <w:rPr>
-          <w:rFonts w:ascii="Times New Roman" w:hAnsi="Times New Roman" w:cs="Times New Roman"/>
-        </w:rPr>
-        <w:t>string:date</w:t>
-      </w:r>
-      <w:proofErr w:type="gramEnd"/>
-      <w:r>
-        <w:rPr>
-          <w:rFonts w:ascii="Times New Roman" w:hAnsi="Times New Roman" w:cs="Times New Roman"/>
-        </w:rPr>
-        <w:t>&gt;</w:t>
+        <w:t>get_doctor_availability/&lt;int:doctor_id&gt;/&lt;string:date&gt;</w:t>
       </w:r>
       <w:r>
         <w:rPr>
@@ -11602,21 +11538,7 @@
         <w:rPr>
           <w:rFonts w:ascii="Times New Roman" w:hAnsi="Times New Roman" w:cs="Times New Roman"/>
         </w:rPr>
-        <w:t>/cancel_appointment/&lt;</w:t>
-      </w:r>
-      <w:proofErr w:type="gramStart"/>
-      <w:r>
-        <w:rPr>
-          <w:rFonts w:ascii="Times New Roman" w:hAnsi="Times New Roman" w:cs="Times New Roman"/>
-        </w:rPr>
-        <w:t>int:appointment</w:t>
-      </w:r>
-      <w:proofErr w:type="gramEnd"/>
-      <w:r>
-        <w:rPr>
-          <w:rFonts w:ascii="Times New Roman" w:hAnsi="Times New Roman" w:cs="Times New Roman"/>
-        </w:rPr>
-        <w:t>_id&gt;</w:t>
+        <w:t>/cancel_appointment/&lt;int:appointment_id&gt;</w:t>
       </w:r>
       <w:r>
         <w:rPr>
@@ -11657,21 +11579,7 @@
         <w:rPr>
           <w:rFonts w:ascii="Times New Roman" w:hAnsi="Times New Roman" w:cs="Times New Roman"/>
         </w:rPr>
-        <w:t>get_patient_bookings/&lt;</w:t>
-      </w:r>
-      <w:proofErr w:type="gramStart"/>
-      <w:r>
-        <w:rPr>
-          <w:rFonts w:ascii="Times New Roman" w:hAnsi="Times New Roman" w:cs="Times New Roman"/>
-        </w:rPr>
-        <w:t>string:date</w:t>
-      </w:r>
-      <w:proofErr w:type="gramEnd"/>
-      <w:r>
-        <w:rPr>
-          <w:rFonts w:ascii="Times New Roman" w:hAnsi="Times New Roman" w:cs="Times New Roman"/>
-        </w:rPr>
-        <w:t>&gt;</w:t>
+        <w:t>get_patient_bookings/&lt;string:date&gt;</w:t>
       </w:r>
       <w:r>
         <w:rPr>
@@ -11708,21 +11616,7 @@
         <w:rPr>
           <w:rFonts w:ascii="Times New Roman" w:hAnsi="Times New Roman" w:cs="Times New Roman"/>
         </w:rPr>
-        <w:t>cancel_doctor_appointment/&lt;</w:t>
-      </w:r>
-      <w:proofErr w:type="gramStart"/>
-      <w:r>
-        <w:rPr>
-          <w:rFonts w:ascii="Times New Roman" w:hAnsi="Times New Roman" w:cs="Times New Roman"/>
-        </w:rPr>
-        <w:t>int:appointment</w:t>
-      </w:r>
-      <w:proofErr w:type="gramEnd"/>
-      <w:r>
-        <w:rPr>
-          <w:rFonts w:ascii="Times New Roman" w:hAnsi="Times New Roman" w:cs="Times New Roman"/>
-        </w:rPr>
-        <w:t>_id&gt;</w:t>
+        <w:t>cancel_doctor_appointment/&lt;int:appointment_id&gt;</w:t>
       </w:r>
       <w:r>
         <w:rPr>
@@ -11759,14 +11653,7 @@
         <w:rPr>
           <w:rFonts w:ascii="Times New Roman" w:hAnsi="Times New Roman" w:cs="Times New Roman"/>
         </w:rPr>
-        <w:t>set_doctor_</w:t>
-      </w:r>
-      <w:proofErr w:type="gramStart"/>
-      <w:r>
-        <w:rPr>
-          <w:rFonts w:ascii="Times New Roman" w:hAnsi="Times New Roman" w:cs="Times New Roman"/>
-        </w:rPr>
-        <w:t>availability</w:t>
+        <w:t>set_doctor_availability</w:t>
       </w:r>
       <w:r>
         <w:rPr>
@@ -11774,7 +11661,6 @@
         </w:rPr>
         <w:t xml:space="preserve"> :</w:t>
       </w:r>
-      <w:proofErr w:type="gramEnd"/>
       <w:r>
         <w:rPr>
           <w:rFonts w:ascii="Times New Roman" w:hAnsi="Times New Roman" w:cs="Times New Roman"/>
@@ -11808,49 +11694,7 @@
         <w:rPr>
           <w:rFonts w:ascii="Times New Roman" w:hAnsi="Times New Roman" w:cs="Times New Roman"/>
         </w:rPr>
-        <w:t>cancel_doctor_availability/&lt;</w:t>
-      </w:r>
-      <w:proofErr w:type="gramStart"/>
-      <w:r>
-        <w:rPr>
-          <w:rFonts w:ascii="Times New Roman" w:hAnsi="Times New Roman" w:cs="Times New Roman"/>
-        </w:rPr>
-        <w:t>int:doctor</w:t>
-      </w:r>
-      <w:proofErr w:type="gramEnd"/>
-      <w:r>
-        <w:rPr>
-          <w:rFonts w:ascii="Times New Roman" w:hAnsi="Times New Roman" w:cs="Times New Roman"/>
-        </w:rPr>
-        <w:t>_id&gt;/&lt;</w:t>
-      </w:r>
-      <w:proofErr w:type="gramStart"/>
-      <w:r>
-        <w:rPr>
-          <w:rFonts w:ascii="Times New Roman" w:hAnsi="Times New Roman" w:cs="Times New Roman"/>
-        </w:rPr>
-        <w:t>string:date</w:t>
-      </w:r>
-      <w:proofErr w:type="gramEnd"/>
-      <w:r>
-        <w:rPr>
-          <w:rFonts w:ascii="Times New Roman" w:hAnsi="Times New Roman" w:cs="Times New Roman"/>
-        </w:rPr>
-        <w:t>&gt;/&lt;</w:t>
-      </w:r>
-      <w:proofErr w:type="gramStart"/>
-      <w:r>
-        <w:rPr>
-          <w:rFonts w:ascii="Times New Roman" w:hAnsi="Times New Roman" w:cs="Times New Roman"/>
-        </w:rPr>
-        <w:t>int:slot</w:t>
-      </w:r>
-      <w:proofErr w:type="gramEnd"/>
-      <w:r>
-        <w:rPr>
-          <w:rFonts w:ascii="Times New Roman" w:hAnsi="Times New Roman" w:cs="Times New Roman"/>
-        </w:rPr>
-        <w:t>_id&gt;</w:t>
+        <w:t>cancel_doctor_availability/&lt;int:doctor_id&gt;/&lt;string:date&gt;/&lt;int:slot_id&gt;</w:t>
       </w:r>
       <w:r>
         <w:rPr>
@@ -11862,16 +11706,8 @@
         <w:rPr>
           <w:rFonts w:ascii="Times New Roman" w:hAnsi="Times New Roman" w:cs="Times New Roman"/>
         </w:rPr>
-        <w:t xml:space="preserve">Deletes the availability for the doctor for a specific </w:t>
-      </w:r>
-      <w:proofErr w:type="gramStart"/>
-      <w:r>
-        <w:rPr>
-          <w:rFonts w:ascii="Times New Roman" w:hAnsi="Times New Roman" w:cs="Times New Roman"/>
-        </w:rPr>
-        <w:t>date..</w:t>
-      </w:r>
-      <w:proofErr w:type="gramEnd"/>
+        <w:t>Deletes the availability for the doctor for a specific date..</w:t>
+      </w:r>
     </w:p>
     <w:p>
       <w:pPr>
@@ -11948,14 +11784,7 @@
         <w:rPr>
           <w:rFonts w:ascii="Times New Roman" w:hAnsi="Times New Roman" w:cs="Times New Roman"/>
         </w:rPr>
-        <w:t>_availability/&lt;</w:t>
-      </w:r>
-      <w:proofErr w:type="gramStart"/>
-      <w:r>
-        <w:rPr>
-          <w:rFonts w:ascii="Times New Roman" w:hAnsi="Times New Roman" w:cs="Times New Roman"/>
-        </w:rPr>
-        <w:t>int:</w:t>
+        <w:t>_availability/&lt;int:</w:t>
       </w:r>
       <w:r>
         <w:rPr>
@@ -11963,40 +11792,11 @@
         </w:rPr>
         <w:t>nurse</w:t>
       </w:r>
-      <w:proofErr w:type="gramEnd"/>
-      <w:r>
-        <w:rPr>
-          <w:rFonts w:ascii="Times New Roman" w:hAnsi="Times New Roman" w:cs="Times New Roman"/>
-        </w:rPr>
-        <w:t>_id&gt;/&lt;</w:t>
-      </w:r>
-      <w:proofErr w:type="gramStart"/>
-      <w:r>
-        <w:rPr>
-          <w:rFonts w:ascii="Times New Roman" w:hAnsi="Times New Roman" w:cs="Times New Roman"/>
-        </w:rPr>
-        <w:t>string:date</w:t>
-      </w:r>
-      <w:proofErr w:type="gramEnd"/>
-      <w:r>
-        <w:rPr>
-          <w:rFonts w:ascii="Times New Roman" w:hAnsi="Times New Roman" w:cs="Times New Roman"/>
-        </w:rPr>
-        <w:t>&gt;/&lt;</w:t>
-      </w:r>
-      <w:proofErr w:type="gramStart"/>
-      <w:r>
-        <w:rPr>
-          <w:rFonts w:ascii="Times New Roman" w:hAnsi="Times New Roman" w:cs="Times New Roman"/>
-        </w:rPr>
-        <w:t>int:slot</w:t>
-      </w:r>
-      <w:proofErr w:type="gramEnd"/>
-      <w:r>
-        <w:rPr>
-          <w:rFonts w:ascii="Times New Roman" w:hAnsi="Times New Roman" w:cs="Times New Roman"/>
-        </w:rPr>
-        <w:t>_id&gt;</w:t>
+      <w:r>
+        <w:rPr>
+          <w:rFonts w:ascii="Times New Roman" w:hAnsi="Times New Roman" w:cs="Times New Roman"/>
+        </w:rPr>
+        <w:t>_id&gt;/&lt;string:date&gt;/&lt;int:slot_id&gt;</w:t>
       </w:r>
       <w:r>
         <w:rPr>
@@ -12307,21 +12107,7 @@
         <w:rPr>
           <w:rFonts w:ascii="Times New Roman" w:hAnsi="Times New Roman" w:cs="Times New Roman"/>
         </w:rPr>
-        <w:t xml:space="preserve">the prescription provided by the doctor including all the details. If incase, the patients </w:t>
-      </w:r>
-      <w:proofErr w:type="gramStart"/>
-      <w:r>
-        <w:rPr>
-          <w:rFonts w:ascii="Times New Roman" w:hAnsi="Times New Roman" w:cs="Times New Roman"/>
-        </w:rPr>
-        <w:t>has</w:t>
-      </w:r>
-      <w:proofErr w:type="gramEnd"/>
-      <w:r>
-        <w:rPr>
-          <w:rFonts w:ascii="Times New Roman" w:hAnsi="Times New Roman" w:cs="Times New Roman"/>
-        </w:rPr>
-        <w:t xml:space="preserve"> opted for the home </w:t>
+        <w:t xml:space="preserve">the prescription provided by the doctor including all the details. If incase, the patients has opted for the home </w:t>
       </w:r>
       <w:r>
         <w:rPr>
@@ -13144,21 +12930,7 @@
         <w:rPr>
           <w:rFonts w:ascii="Times New Roman" w:hAnsi="Times New Roman" w:cs="Times New Roman"/>
         </w:rPr>
-        <w:t xml:space="preserve">For instance, the nurse and doctor availability </w:t>
-      </w:r>
-      <w:proofErr w:type="gramStart"/>
-      <w:r>
-        <w:rPr>
-          <w:rFonts w:ascii="Times New Roman" w:hAnsi="Times New Roman" w:cs="Times New Roman"/>
-        </w:rPr>
-        <w:t>is</w:t>
-      </w:r>
-      <w:proofErr w:type="gramEnd"/>
-      <w:r>
-        <w:rPr>
-          <w:rFonts w:ascii="Times New Roman" w:hAnsi="Times New Roman" w:cs="Times New Roman"/>
-        </w:rPr>
-        <w:t xml:space="preserve"> linked to the </w:t>
+        <w:t xml:space="preserve">For instance, the nurse and doctor availability is linked to the </w:t>
       </w:r>
       <w:r>
         <w:rPr>
@@ -13402,21 +13174,7 @@
         <w:rPr>
           <w:rFonts w:ascii="Times New Roman" w:hAnsi="Times New Roman" w:cs="Times New Roman"/>
         </w:rPr>
-        <w:t xml:space="preserve">provides information about the behaviour of the application rather than how’s </w:t>
-      </w:r>
-      <w:proofErr w:type="spellStart"/>
-      <w:r>
-        <w:rPr>
-          <w:rFonts w:ascii="Times New Roman" w:hAnsi="Times New Roman" w:cs="Times New Roman"/>
-        </w:rPr>
-        <w:t>its</w:t>
-      </w:r>
-      <w:proofErr w:type="spellEnd"/>
-      <w:r>
-        <w:rPr>
-          <w:rFonts w:ascii="Times New Roman" w:hAnsi="Times New Roman" w:cs="Times New Roman"/>
-        </w:rPr>
-        <w:t xml:space="preserve"> going to be implemented. </w:t>
+        <w:t xml:space="preserve">provides information about the behaviour of the application rather than how’s its going to be implemented. </w:t>
       </w:r>
     </w:p>
     <w:p>
@@ -13448,21 +13206,7 @@
         <w:rPr>
           <w:rFonts w:ascii="Times New Roman" w:hAnsi="Times New Roman" w:cs="Times New Roman"/>
         </w:rPr>
-        <w:t xml:space="preserve"> patient, doctor and nurse, where the admin has the right to </w:t>
-      </w:r>
-      <w:proofErr w:type="spellStart"/>
-      <w:r>
-        <w:rPr>
-          <w:rFonts w:ascii="Times New Roman" w:hAnsi="Times New Roman" w:cs="Times New Roman"/>
-        </w:rPr>
-        <w:t>adds</w:t>
-      </w:r>
-      <w:proofErr w:type="spellEnd"/>
-      <w:r>
-        <w:rPr>
-          <w:rFonts w:ascii="Times New Roman" w:hAnsi="Times New Roman" w:cs="Times New Roman"/>
-        </w:rPr>
-        <w:t xml:space="preserve"> / remove doctors, nurse and </w:t>
+        <w:t xml:space="preserve"> patient, doctor and nurse, where the admin has the right to adds / remove doctors, nurse and </w:t>
       </w:r>
       <w:r>
         <w:rPr>
@@ -13596,21 +13340,7 @@
         <w:rPr>
           <w:rFonts w:ascii="Times New Roman" w:hAnsi="Times New Roman" w:cs="Times New Roman"/>
         </w:rPr>
-        <w:t xml:space="preserve"> provides the prescription to the patient </w:t>
-      </w:r>
-      <w:proofErr w:type="gramStart"/>
-      <w:r>
-        <w:rPr>
-          <w:rFonts w:ascii="Times New Roman" w:hAnsi="Times New Roman" w:cs="Times New Roman"/>
-        </w:rPr>
-        <w:t>and also</w:t>
-      </w:r>
-      <w:proofErr w:type="gramEnd"/>
-      <w:r>
-        <w:rPr>
-          <w:rFonts w:ascii="Times New Roman" w:hAnsi="Times New Roman" w:cs="Times New Roman"/>
-        </w:rPr>
-        <w:t xml:space="preserve"> can access the medical history</w:t>
+        <w:t xml:space="preserve"> provides the prescription to the patient and also can access the medical history</w:t>
       </w:r>
       <w:r>
         <w:rPr>
@@ -13906,21 +13636,7 @@
         <w:rPr>
           <w:rFonts w:ascii="Times New Roman" w:hAnsi="Times New Roman" w:cs="Times New Roman"/>
         </w:rPr>
-        <w:t xml:space="preserve">high-fidelity prototype </w:t>
-      </w:r>
-      <w:proofErr w:type="gramStart"/>
-      <w:r>
-        <w:rPr>
-          <w:rFonts w:ascii="Times New Roman" w:hAnsi="Times New Roman" w:cs="Times New Roman"/>
-        </w:rPr>
-        <w:t>were</w:t>
-      </w:r>
-      <w:proofErr w:type="gramEnd"/>
-      <w:r>
-        <w:rPr>
-          <w:rFonts w:ascii="Times New Roman" w:hAnsi="Times New Roman" w:cs="Times New Roman"/>
-        </w:rPr>
-        <w:t xml:space="preserve"> </w:t>
+        <w:t xml:space="preserve">high-fidelity prototype were </w:t>
       </w:r>
       <w:r>
         <w:rPr>
@@ -14290,49 +14006,7 @@
         <w:rPr>
           <w:rFonts w:ascii="Times New Roman" w:hAnsi="Times New Roman" w:cs="Times New Roman"/>
         </w:rPr>
-        <w:t xml:space="preserve">are the same as patient but a twist in this is that for each of the staff there’s a condition </w:t>
-      </w:r>
-      <w:proofErr w:type="gramStart"/>
-      <w:r>
-        <w:rPr>
-          <w:rFonts w:ascii="Times New Roman" w:hAnsi="Times New Roman" w:cs="Times New Roman"/>
-        </w:rPr>
-        <w:t>as .doctor</w:t>
-      </w:r>
-      <w:proofErr w:type="gramEnd"/>
-      <w:r>
-        <w:rPr>
-          <w:rFonts w:ascii="Times New Roman" w:hAnsi="Times New Roman" w:cs="Times New Roman"/>
-        </w:rPr>
-        <w:t>@</w:t>
-      </w:r>
-      <w:proofErr w:type="gramStart"/>
-      <w:r>
-        <w:rPr>
-          <w:rFonts w:ascii="Times New Roman" w:hAnsi="Times New Roman" w:cs="Times New Roman"/>
-        </w:rPr>
-        <w:t>, .nurse</w:t>
-      </w:r>
-      <w:proofErr w:type="gramEnd"/>
-      <w:r>
-        <w:rPr>
-          <w:rFonts w:ascii="Times New Roman" w:hAnsi="Times New Roman" w:cs="Times New Roman"/>
-        </w:rPr>
-        <w:t>@</w:t>
-      </w:r>
-      <w:proofErr w:type="gramStart"/>
-      <w:r>
-        <w:rPr>
-          <w:rFonts w:ascii="Times New Roman" w:hAnsi="Times New Roman" w:cs="Times New Roman"/>
-        </w:rPr>
-        <w:t>, .admin</w:t>
-      </w:r>
-      <w:proofErr w:type="gramEnd"/>
-      <w:r>
-        <w:rPr>
-          <w:rFonts w:ascii="Times New Roman" w:hAnsi="Times New Roman" w:cs="Times New Roman"/>
-        </w:rPr>
-        <w:t>@ where according to this the staff would be navigated to their respective dashboard.</w:t>
+        <w:t>are the same as patient but a twist in this is that for each of the staff there’s a condition as .doctor@, .nurse@, .admin@ where according to this the staff would be navigated to their respective dashboard.</w:t>
       </w:r>
     </w:p>
     <w:p>
@@ -14531,21 +14205,7 @@
         <w:rPr>
           <w:rFonts w:ascii="Times New Roman" w:hAnsi="Times New Roman" w:cs="Times New Roman"/>
         </w:rPr>
-        <w:t xml:space="preserve"> box where the patient </w:t>
-      </w:r>
-      <w:proofErr w:type="gramStart"/>
-      <w:r>
-        <w:rPr>
-          <w:rFonts w:ascii="Times New Roman" w:hAnsi="Times New Roman" w:cs="Times New Roman"/>
-        </w:rPr>
-        <w:t>has to</w:t>
-      </w:r>
-      <w:proofErr w:type="gramEnd"/>
-      <w:r>
-        <w:rPr>
-          <w:rFonts w:ascii="Times New Roman" w:hAnsi="Times New Roman" w:cs="Times New Roman"/>
-        </w:rPr>
-        <w:t xml:space="preserve"> </w:t>
+        <w:t xml:space="preserve"> box where the patient has to </w:t>
       </w:r>
       <w:r>
         <w:rPr>
@@ -14675,21 +14335,7 @@
         <w:rPr>
           <w:rFonts w:ascii="Times New Roman" w:hAnsi="Times New Roman" w:cs="Times New Roman"/>
         </w:rPr>
-        <w:t xml:space="preserve">the staff </w:t>
-      </w:r>
-      <w:proofErr w:type="gramStart"/>
-      <w:r>
-        <w:rPr>
-          <w:rFonts w:ascii="Times New Roman" w:hAnsi="Times New Roman" w:cs="Times New Roman"/>
-        </w:rPr>
-        <w:t>is able to</w:t>
-      </w:r>
-      <w:proofErr w:type="gramEnd"/>
-      <w:r>
-        <w:rPr>
-          <w:rFonts w:ascii="Times New Roman" w:hAnsi="Times New Roman" w:cs="Times New Roman"/>
-        </w:rPr>
-        <w:t xml:space="preserve"> set their availability for two months prior </w:t>
+        <w:t xml:space="preserve">the staff is able to set their availability for two months prior </w:t>
       </w:r>
       <w:r>
         <w:rPr>
@@ -14701,21 +14347,7 @@
         <w:rPr>
           <w:rFonts w:ascii="Times New Roman" w:hAnsi="Times New Roman" w:cs="Times New Roman"/>
         </w:rPr>
-        <w:t xml:space="preserve">slots that they’ll be available. If incase, available for the whole day one could opt for the select all button and then add the availability. But </w:t>
-      </w:r>
-      <w:proofErr w:type="spellStart"/>
-      <w:r>
-        <w:rPr>
-          <w:rFonts w:ascii="Times New Roman" w:hAnsi="Times New Roman" w:cs="Times New Roman"/>
-        </w:rPr>
-        <w:t>incase</w:t>
-      </w:r>
-      <w:proofErr w:type="spellEnd"/>
-      <w:r>
-        <w:rPr>
-          <w:rFonts w:ascii="Times New Roman" w:hAnsi="Times New Roman" w:cs="Times New Roman"/>
-        </w:rPr>
-        <w:t xml:space="preserve">, if they aren’t available for </w:t>
+        <w:t xml:space="preserve">slots that they’ll be available. If incase, available for the whole day one could opt for the select all button and then add the availability. But incase, if they aren’t available for </w:t>
       </w:r>
       <w:r>
         <w:rPr>
@@ -14791,55 +14423,13 @@
         <w:rPr>
           <w:rFonts w:ascii="Times New Roman" w:hAnsi="Times New Roman" w:cs="Times New Roman"/>
         </w:rPr>
-        <w:t xml:space="preserve">Display the verify patients page first where the doctor </w:t>
-      </w:r>
-      <w:proofErr w:type="gramStart"/>
-      <w:r>
-        <w:rPr>
-          <w:rFonts w:ascii="Times New Roman" w:hAnsi="Times New Roman" w:cs="Times New Roman"/>
-        </w:rPr>
-        <w:t>has to</w:t>
-      </w:r>
-      <w:proofErr w:type="gramEnd"/>
-      <w:r>
-        <w:rPr>
-          <w:rFonts w:ascii="Times New Roman" w:hAnsi="Times New Roman" w:cs="Times New Roman"/>
-        </w:rPr>
-        <w:t xml:space="preserve"> enter the patients first </w:t>
-      </w:r>
-      <w:proofErr w:type="gramStart"/>
-      <w:r>
-        <w:rPr>
-          <w:rFonts w:ascii="Times New Roman" w:hAnsi="Times New Roman" w:cs="Times New Roman"/>
-        </w:rPr>
-        <w:t>name ,</w:t>
-      </w:r>
-      <w:proofErr w:type="gramEnd"/>
-      <w:r>
-        <w:rPr>
-          <w:rFonts w:ascii="Times New Roman" w:hAnsi="Times New Roman" w:cs="Times New Roman"/>
-        </w:rPr>
-        <w:t xml:space="preserve"> last name and dob. Upon verifying the details, </w:t>
-      </w:r>
-      <w:r>
-        <w:rPr>
-          <w:rFonts w:ascii="Times New Roman" w:hAnsi="Times New Roman" w:cs="Times New Roman"/>
-        </w:rPr>
-        <w:t xml:space="preserve">the doctor </w:t>
-      </w:r>
-      <w:proofErr w:type="gramStart"/>
-      <w:r>
-        <w:rPr>
-          <w:rFonts w:ascii="Times New Roman" w:hAnsi="Times New Roman" w:cs="Times New Roman"/>
-        </w:rPr>
-        <w:t>is able to</w:t>
-      </w:r>
-      <w:proofErr w:type="gramEnd"/>
-      <w:r>
-        <w:rPr>
-          <w:rFonts w:ascii="Times New Roman" w:hAnsi="Times New Roman" w:cs="Times New Roman"/>
-        </w:rPr>
-        <w:t xml:space="preserve"> provide the prescription by selecting the </w:t>
+        <w:t xml:space="preserve">Display the verify patients page first where the doctor has to enter the patients first name , last name and dob. Upon verifying the details, </w:t>
+      </w:r>
+      <w:r>
+        <w:rPr>
+          <w:rFonts w:ascii="Times New Roman" w:hAnsi="Times New Roman" w:cs="Times New Roman"/>
+        </w:rPr>
+        <w:t xml:space="preserve">the doctor is able to provide the prescription by selecting the </w:t>
       </w:r>
       <w:r>
         <w:rPr>
@@ -14852,21 +14442,7 @@
           <w:rFonts w:ascii="Times New Roman" w:hAnsi="Times New Roman" w:cs="Times New Roman"/>
         </w:rPr>
         <w:lastRenderedPageBreak/>
-        <w:t xml:space="preserve">discount on the medicine unlike the normal patient. Upon providing the prescription, according to the </w:t>
-      </w:r>
-      <w:proofErr w:type="spellStart"/>
-      <w:r>
-        <w:rPr>
-          <w:rFonts w:ascii="Times New Roman" w:hAnsi="Times New Roman" w:cs="Times New Roman"/>
-        </w:rPr>
-        <w:t>patients</w:t>
-      </w:r>
-      <w:proofErr w:type="spellEnd"/>
-      <w:r>
-        <w:rPr>
-          <w:rFonts w:ascii="Times New Roman" w:hAnsi="Times New Roman" w:cs="Times New Roman"/>
-        </w:rPr>
-        <w:t xml:space="preserve"> needs the doctor select the pharmacy available and send it to the pharmacy.</w:t>
+        <w:t>discount on the medicine unlike the normal patient. Upon providing the prescription, according to the patients needs the doctor select the pharmacy available and send it to the pharmacy.</w:t>
       </w:r>
     </w:p>
     <w:p>
@@ -15543,21 +15119,7 @@
         <w:rPr>
           <w:rFonts w:ascii="Times New Roman" w:hAnsi="Times New Roman" w:cs="Times New Roman"/>
         </w:rPr>
-        <w:t xml:space="preserve"> as the </w:t>
-      </w:r>
-      <w:proofErr w:type="spellStart"/>
-      <w:r>
-        <w:rPr>
-          <w:rFonts w:ascii="Times New Roman" w:hAnsi="Times New Roman" w:cs="Times New Roman"/>
-        </w:rPr>
-        <w:t>color</w:t>
-      </w:r>
-      <w:proofErr w:type="spellEnd"/>
-      <w:r>
-        <w:rPr>
-          <w:rFonts w:ascii="Times New Roman" w:hAnsi="Times New Roman" w:cs="Times New Roman"/>
-        </w:rPr>
-        <w:t xml:space="preserve"> itself informed the patients about each of the features</w:t>
+        <w:t xml:space="preserve"> as the color itself informed the patients about each of the features</w:t>
       </w:r>
       <w:r>
         <w:rPr>
@@ -15913,19 +15475,7 @@
         <w:rPr>
           <w:rFonts w:ascii="Times New Roman" w:hAnsi="Times New Roman" w:cs="Times New Roman"/>
         </w:rPr>
-        <w:t xml:space="preserve">Additionally, a </w:t>
-      </w:r>
-      <w:r>
-        <w:rPr>
-          <w:rFonts w:ascii="Times New Roman" w:hAnsi="Times New Roman" w:cs="Times New Roman"/>
-        </w:rPr>
-        <w:t>Docker file</w:t>
-      </w:r>
-      <w:r>
-        <w:rPr>
-          <w:rFonts w:ascii="Times New Roman" w:hAnsi="Times New Roman" w:cs="Times New Roman"/>
-        </w:rPr>
-        <w:t>, environment file, and main file were also created, which would handle the</w:t>
+        <w:t>Additionally, a Docker file, environment file, and main file were also created, which would handle the</w:t>
       </w:r>
       <w:r>
         <w:rPr>
@@ -16222,21 +15772,7 @@
         <w:rPr>
           <w:rFonts w:ascii="Times New Roman" w:hAnsi="Times New Roman" w:cs="Times New Roman"/>
         </w:rPr>
-        <w:t xml:space="preserve">based on the </w:t>
-      </w:r>
-      <w:proofErr w:type="gramStart"/>
-      <w:r>
-        <w:rPr>
-          <w:rFonts w:ascii="Times New Roman" w:hAnsi="Times New Roman" w:cs="Times New Roman"/>
-        </w:rPr>
-        <w:t>doctors</w:t>
-      </w:r>
-      <w:proofErr w:type="gramEnd"/>
-      <w:r>
-        <w:rPr>
-          <w:rFonts w:ascii="Times New Roman" w:hAnsi="Times New Roman" w:cs="Times New Roman"/>
-        </w:rPr>
-        <w:t xml:space="preserve"> specialization</w:t>
+        <w:t>based on the doctors specialization</w:t>
       </w:r>
       <w:r>
         <w:rPr>
@@ -16522,33 +16058,11 @@
           <w:rFonts w:ascii="Times New Roman" w:hAnsi="Times New Roman" w:cs="Times New Roman"/>
         </w:rPr>
       </w:pPr>
-      <w:proofErr w:type="gramStart"/>
-      <w:r>
-        <w:rPr>
-          <w:rFonts w:ascii="Times New Roman" w:hAnsi="Times New Roman" w:cs="Times New Roman"/>
-        </w:rPr>
-        <w:t>The my</w:t>
-      </w:r>
-      <w:proofErr w:type="gramEnd"/>
-      <w:r>
-        <w:rPr>
-          <w:rFonts w:ascii="Times New Roman" w:hAnsi="Times New Roman" w:cs="Times New Roman"/>
-        </w:rPr>
-        <w:t xml:space="preserve"> appointment endpoint is a GET method that displays the details of the appointment, including the appointment ID, doctor's name, specialization ID, date, time, and status. </w:t>
-      </w:r>
-      <w:proofErr w:type="gramStart"/>
-      <w:r>
-        <w:rPr>
-          <w:rFonts w:ascii="Times New Roman" w:hAnsi="Times New Roman" w:cs="Times New Roman"/>
-        </w:rPr>
-        <w:t>In order to</w:t>
-      </w:r>
-      <w:proofErr w:type="gramEnd"/>
-      <w:r>
-        <w:rPr>
-          <w:rFonts w:ascii="Times New Roman" w:hAnsi="Times New Roman" w:cs="Times New Roman"/>
-        </w:rPr>
-        <w:t xml:space="preserve"> retrieve these details, the appointment table, doctor table, slots table, and patient table were involved.</w:t>
+      <w:r>
+        <w:rPr>
+          <w:rFonts w:ascii="Times New Roman" w:hAnsi="Times New Roman" w:cs="Times New Roman"/>
+        </w:rPr>
+        <w:t>The my appointment endpoint is a GET method that displays the details of the appointment, including the appointment ID, doctor's name, specialization ID, date, time, and status. In order to retrieve these details, the appointment table, doctor table, slots table, and patient table were involved.</w:t>
       </w:r>
     </w:p>
     <w:p>
@@ -16615,21 +16129,7 @@
         <w:rPr>
           <w:rFonts w:ascii="Times New Roman" w:hAnsi="Times New Roman" w:cs="Times New Roman"/>
         </w:rPr>
-        <w:t xml:space="preserve">The endpoint retrieves the prescription data from the Azure Cosmos DB, which is a NoSQL database. </w:t>
-      </w:r>
-      <w:proofErr w:type="gramStart"/>
-      <w:r>
-        <w:rPr>
-          <w:rFonts w:ascii="Times New Roman" w:hAnsi="Times New Roman" w:cs="Times New Roman"/>
-        </w:rPr>
-        <w:t>In order to</w:t>
-      </w:r>
-      <w:proofErr w:type="gramEnd"/>
-      <w:r>
-        <w:rPr>
-          <w:rFonts w:ascii="Times New Roman" w:hAnsi="Times New Roman" w:cs="Times New Roman"/>
-        </w:rPr>
-        <w:t xml:space="preserve"> retrieve the data from Cosmos DB, the setup of the database includes the Cosmos endpoint, Cosmos key, database name, and container name. In the database, the prescriptions are being linked with the patient </w:t>
+        <w:t xml:space="preserve">The endpoint retrieves the prescription data from the Azure Cosmos DB, which is a NoSQL database. In order to retrieve the data from Cosmos DB, the setup of the database includes the Cosmos endpoint, Cosmos key, database name, and container name. In the database, the prescriptions are being linked with the patient </w:t>
       </w:r>
       <w:r>
         <w:rPr>
@@ -16661,21 +16161,7 @@
         <w:rPr>
           <w:rFonts w:ascii="Times New Roman" w:hAnsi="Times New Roman" w:cs="Times New Roman"/>
         </w:rPr>
-        <w:t xml:space="preserve">The buying of prescriptions was one of the crucial endpoints, as it included the Stripe integration. Firstly, the payment sessions (create-payment-session) endpoint checked whether the patient had done the payment or not with the help payment table. If the payment was not done, a Stripe checkout session was created, including the total amount. By default, </w:t>
-      </w:r>
-      <w:proofErr w:type="spellStart"/>
-      <w:r>
-        <w:rPr>
-          <w:rFonts w:ascii="Times New Roman" w:hAnsi="Times New Roman" w:cs="Times New Roman"/>
-        </w:rPr>
-        <w:t>theon</w:t>
-      </w:r>
-      <w:proofErr w:type="spellEnd"/>
-      <w:r>
-        <w:rPr>
-          <w:rFonts w:ascii="Times New Roman" w:hAnsi="Times New Roman" w:cs="Times New Roman"/>
-        </w:rPr>
-        <w:t xml:space="preserve"> ID (stripe_payment_intent_id) and payment status pending were stored in the payment table.</w:t>
+        <w:t>The buying of prescriptions was one of the crucial endpoints, as it included the Stripe integration. Firstly, the payment sessions (create-payment-session) endpoint checked whether the patient had done the payment or not with the help payment table. If the payment was not done, a Stripe checkout session was created, including the total amount. By default, theon ID (stripe_payment_intent_id) and payment status pending were stored in the payment table.</w:t>
       </w:r>
     </w:p>
     <w:p>
@@ -16770,7 +16256,86 @@
         <w:t>Admin Routes</w:t>
       </w:r>
     </w:p>
-    <w:p/>
+    <w:p>
+      <w:pPr>
+        <w:ind w:firstLine="360"/>
+        <w:rPr>
+          <w:rFonts w:ascii="Times New Roman" w:hAnsi="Times New Roman" w:cs="Times New Roman"/>
+        </w:rPr>
+      </w:pPr>
+      <w:r>
+        <w:rPr>
+          <w:rFonts w:ascii="Times New Roman" w:hAnsi="Times New Roman" w:cs="Times New Roman"/>
+        </w:rPr>
+        <w:t xml:space="preserve">The admin registers the nurse and doctor with the help of the staff registration endpoint. In this process, the admin ID is verified. Upon successful verification of the admin, the helper functions are </w:t>
+      </w:r>
+      <w:r>
+        <w:rPr>
+          <w:rFonts w:ascii="Times New Roman" w:hAnsi="Times New Roman" w:cs="Times New Roman"/>
+        </w:rPr>
+        <w:t>invoked:</w:t>
+      </w:r>
+      <w:r>
+        <w:rPr>
+          <w:rFonts w:ascii="Times New Roman" w:hAnsi="Times New Roman" w:cs="Times New Roman"/>
+        </w:rPr>
+        <w:t xml:space="preserve"> register_doctor and register_nurse. The admin then sends the details of the staff to the database and stores it. On the contrary, if the admin ID is missing or invalid, the backend responds with a status code 400.</w:t>
+      </w:r>
+    </w:p>
+    <w:p>
+      <w:pPr>
+        <w:ind w:firstLine="360"/>
+        <w:rPr>
+          <w:rFonts w:ascii="Times New Roman" w:hAnsi="Times New Roman" w:cs="Times New Roman"/>
+        </w:rPr>
+      </w:pPr>
+      <w:r>
+        <w:rPr>
+          <w:rFonts w:ascii="Times New Roman" w:hAnsi="Times New Roman" w:cs="Times New Roman"/>
+        </w:rPr>
+        <w:t>Moreover, the admin has the right to register the patients. During this process, the register patient API is being called, and the method chosen is POST. Similar to the staff registration endpoint, the admin is verified based on the ID. Upon successful validation, the admin enters the data and sends it to the database. However, if the admin ID is not verified or validated, the backend returns a status code 400.</w:t>
+      </w:r>
+    </w:p>
+    <w:p>
+      <w:pPr>
+        <w:ind w:firstLine="360"/>
+        <w:rPr>
+          <w:rFonts w:ascii="Times New Roman" w:hAnsi="Times New Roman" w:cs="Times New Roman"/>
+        </w:rPr>
+      </w:pPr>
+      <w:r>
+        <w:rPr>
+          <w:rFonts w:ascii="Times New Roman" w:hAnsi="Times New Roman" w:cs="Times New Roman"/>
+        </w:rPr>
+        <w:t>The API endpoints getPatient, getDoctor, and getNurse are developed to retrieve a list of patients, doctors, and staff. These endpoints could only be accessed by the admin when the admin email had been verified. Upon successful verification, the details are being fetched from the respective database: Get patients from the patient table, get doctors from the doctors table, and get nurses from the nurse table.</w:t>
+      </w:r>
+    </w:p>
+    <w:p>
+      <w:pPr>
+        <w:ind w:firstLine="360"/>
+        <w:rPr>
+          <w:rFonts w:ascii="Times New Roman" w:hAnsi="Times New Roman" w:cs="Times New Roman"/>
+        </w:rPr>
+      </w:pPr>
+      <w:r>
+        <w:rPr>
+          <w:rFonts w:ascii="Times New Roman" w:hAnsi="Times New Roman" w:cs="Times New Roman"/>
+        </w:rPr>
+        <w:t>Furthermore, the admin has the authority to delete the patient and staff. During this stage, the admin is verified based on the email address, and the endpoints involved in this are deletePatient, deleteNurse, and deleteDoctor.</w:t>
+      </w:r>
+      <w:r>
+        <w:rPr>
+          <w:rFonts w:ascii="Times New Roman" w:hAnsi="Times New Roman" w:cs="Times New Roman"/>
+        </w:rPr>
+        <w:t xml:space="preserve"> </w:t>
+      </w:r>
+      <w:r>
+        <w:rPr>
+          <w:rFonts w:ascii="Times New Roman" w:hAnsi="Times New Roman" w:cs="Times New Roman"/>
+        </w:rPr>
+        <w:t>The deletion logic is carried out based on their respective email addresses. Additionally, if the email address doesn't exist, the status code 404 is displayed.</w:t>
+      </w:r>
+    </w:p>
     <w:p>
       <w:pPr>
         <w:pStyle w:val="Heading3"/>
@@ -16785,6 +16350,54 @@
     </w:p>
     <w:p>
       <w:pPr>
+        <w:ind w:firstLine="360"/>
+        <w:rPr>
+          <w:rFonts w:ascii="Times New Roman" w:hAnsi="Times New Roman" w:cs="Times New Roman"/>
+        </w:rPr>
+      </w:pPr>
+      <w:r>
+        <w:rPr>
+          <w:rFonts w:ascii="Times New Roman" w:hAnsi="Times New Roman" w:cs="Times New Roman"/>
+        </w:rPr>
+        <w:t>The endpoint get patient booking was developed mainly for the doctor to check the scheduled appointment for a particular date. In this endpoint, based on the doctor's ID and date, the appointments were displayed.</w:t>
+      </w:r>
+    </w:p>
+    <w:p>
+      <w:pPr>
+        <w:ind w:firstLine="360"/>
+        <w:rPr>
+          <w:rFonts w:ascii="Times New Roman" w:hAnsi="Times New Roman" w:cs="Times New Roman"/>
+        </w:rPr>
+      </w:pPr>
+      <w:r>
+        <w:rPr>
+          <w:rFonts w:ascii="Times New Roman" w:hAnsi="Times New Roman" w:cs="Times New Roman"/>
+        </w:rPr>
+        <w:t>The endpoint get patient booking was developed for the doctor to check the appointment scheduled for a particular date. In this endpoint, the doctor is verified based on the email address (included in the JWT token). Upon successful verification, the appointments were retrieved from the database based on the doctor's ID plus the date. The database executed patients' information along with the appointment ID, disease type, description, and the selected time slot.</w:t>
+      </w:r>
+    </w:p>
+    <w:p>
+      <w:pPr>
+        <w:rPr>
+          <w:rFonts w:ascii="Times New Roman" w:hAnsi="Times New Roman" w:cs="Times New Roman"/>
+        </w:rPr>
+      </w:pPr>
+      <w:r>
+        <w:rPr>
+          <w:rFonts w:ascii="Times New Roman" w:hAnsi="Times New Roman" w:cs="Times New Roman"/>
+        </w:rPr>
+        <w:t>In addition, if the doctor wants to cancel a specific appointment due to uncertain circumstances, the cancel doctor appointment endpoint would be triggered. During this, the endpoint fetches the appointment details from the database, displays them to the doctor, and then the doctor selects the appointment to be canceled. Upon cancellation of the appointment, send_cancellation_email has been initiated. The send_cancellation_email helper function sends a structured email to the patient's email address. This ensures clear communication between the doctor and patient, where, if required, the patient could reschedule the appointment.</w:t>
+      </w:r>
+    </w:p>
+    <w:p>
+      <w:pPr>
+        <w:rPr>
+          <w:rFonts w:ascii="Times New Roman" w:hAnsi="Times New Roman" w:cs="Times New Roman"/>
+        </w:rPr>
+      </w:pPr>
+    </w:p>
+    <w:p>
+      <w:pPr>
         <w:pStyle w:val="Heading3"/>
         <w:numPr>
           <w:ilvl w:val="3"/>
@@ -16797,6 +16410,47 @@
     </w:p>
     <w:p>
       <w:pPr>
+        <w:rPr>
+          <w:rFonts w:ascii="Times New Roman" w:hAnsi="Times New Roman" w:cs="Times New Roman"/>
+        </w:rPr>
+      </w:pPr>
+      <w:r>
+        <w:rPr>
+          <w:rFonts w:ascii="Times New Roman" w:hAnsi="Times New Roman" w:cs="Times New Roman"/>
+        </w:rPr>
+        <w:t>The doctor provides the prescription to the patient, which includes the medicine details, collection method, prescription date and doctor's email. As an initial step of this process, the doctor must verify the patient by entering the first name, last name and date of birth. To ascertain the patient's identity, the verify patient endpoint would be triggered, which validates the provided data against the patient's database. Upon successful verification, the doctor proceeds to issue the prescription.</w:t>
+      </w:r>
+    </w:p>
+    <w:p>
+      <w:pPr>
+        <w:rPr>
+          <w:rFonts w:ascii="Times New Roman" w:hAnsi="Times New Roman" w:cs="Times New Roman"/>
+        </w:rPr>
+      </w:pPr>
+      <w:r>
+        <w:rPr>
+          <w:rFonts w:ascii="Times New Roman" w:hAnsi="Times New Roman" w:cs="Times New Roman"/>
+        </w:rPr>
+        <w:lastRenderedPageBreak/>
+        <w:t xml:space="preserve">During the process of prescribing the medicine, the medicine details along with their prices are extracted from the medicine database table. The price of the medicine is mainly based on the type of patient: student/normal. If the patient is a student, each medicine price is calculated with a 10% discount. </w:t>
+      </w:r>
+    </w:p>
+    <w:p>
+      <w:pPr>
+        <w:rPr>
+          <w:rFonts w:ascii="Times New Roman" w:hAnsi="Times New Roman" w:cs="Times New Roman"/>
+        </w:rPr>
+      </w:pPr>
+      <w:r>
+        <w:rPr>
+          <w:rFonts w:ascii="Times New Roman" w:hAnsi="Times New Roman" w:cs="Times New Roman"/>
+        </w:rPr>
+        <w:t>The finalised prescription is then stored in Azure CosmosDB which is a NoSQL database. To retrieve the pharmacy and medicine details, the get/pharmacy and get/medicine endpoints were created.</w:t>
+      </w:r>
+    </w:p>
+    <w:p/>
+    <w:p>
+      <w:pPr>
         <w:pStyle w:val="Heading3"/>
         <w:numPr>
           <w:ilvl w:val="3"/>
@@ -16807,6 +16461,67 @@
         <w:t>Staff Authentication</w:t>
       </w:r>
     </w:p>
+    <w:p/>
+    <w:p>
+      <w:pPr>
+        <w:rPr>
+          <w:rFonts w:ascii="Times New Roman" w:hAnsi="Times New Roman" w:cs="Times New Roman"/>
+        </w:rPr>
+      </w:pPr>
+      <w:r>
+        <w:rPr>
+          <w:rFonts w:ascii="Times New Roman" w:hAnsi="Times New Roman" w:cs="Times New Roman"/>
+        </w:rPr>
+        <w:t>The staff login endpoint is activated when the staff type is doctor, nurse, or admin. The credentials entered would be the password and email address. During the verification process, the verify_staff helper function was invoked to check the content after and before a Upon verification of the credentials, the cookies are generated. Conversely, if any email address or password is invalid, the backend will signal a status code 401.</w:t>
+      </w:r>
+    </w:p>
+    <w:p>
+      <w:pPr>
+        <w:rPr>
+          <w:rFonts w:ascii="Times New Roman" w:hAnsi="Times New Roman" w:cs="Times New Roman"/>
+        </w:rPr>
+      </w:pPr>
+    </w:p>
+    <w:p>
+      <w:pPr>
+        <w:rPr>
+          <w:rFonts w:ascii="Times New Roman" w:hAnsi="Times New Roman" w:cs="Times New Roman"/>
+        </w:rPr>
+      </w:pPr>
+      <w:r>
+        <w:rPr>
+          <w:rFonts w:ascii="Times New Roman" w:hAnsi="Times New Roman" w:cs="Times New Roman"/>
+        </w:rPr>
+        <w:t>The staff profile endpoint is a GET method where the staff is verified based on the email address. After the verification has been completed, the endpoint executes the details of the staff irrespective of their type (nurse/doctor), including the name, email address, registration number, specialization, and phone number.</w:t>
+      </w:r>
+    </w:p>
+    <w:p>
+      <w:pPr>
+        <w:rPr>
+          <w:rFonts w:ascii="Times New Roman" w:hAnsi="Times New Roman" w:cs="Times New Roman"/>
+        </w:rPr>
+      </w:pPr>
+    </w:p>
+    <w:p>
+      <w:pPr>
+        <w:rPr>
+          <w:rFonts w:ascii="Times New Roman" w:hAnsi="Times New Roman" w:cs="Times New Roman"/>
+        </w:rPr>
+      </w:pPr>
+      <w:r>
+        <w:rPr>
+          <w:rFonts w:ascii="Times New Roman" w:hAnsi="Times New Roman" w:cs="Times New Roman"/>
+        </w:rPr>
+        <w:t>The get specialization endpoint extracted the specialization of doctor/nurse. This was retrieved with the help of specialization and the nurse specialization table.</w:t>
+      </w:r>
+    </w:p>
+    <w:p>
+      <w:pPr>
+        <w:rPr>
+          <w:rFonts w:ascii="Times New Roman" w:hAnsi="Times New Roman" w:cs="Times New Roman"/>
+        </w:rPr>
+      </w:pPr>
+    </w:p>
     <w:p>
       <w:pPr>
         <w:pStyle w:val="Heading3"/>
@@ -16819,6 +16534,166 @@
         <w:t>Staff Availability</w:t>
       </w:r>
     </w:p>
+    <w:p>
+      <w:pPr>
+        <w:rPr>
+          <w:rFonts w:ascii="Times New Roman" w:hAnsi="Times New Roman" w:cs="Times New Roman"/>
+        </w:rPr>
+      </w:pPr>
+      <w:r>
+        <w:rPr>
+          <w:rFonts w:ascii="Times New Roman" w:hAnsi="Times New Roman" w:cs="Times New Roman"/>
+        </w:rPr>
+        <w:t>In order for the doctor to set their availability, the set_doctor_availability endpoint is called. This endpoint sets the doctors' slots selected for a particular date and inserts them into the doctor availability database table. In case any of the selected slots is already set in the table, a status code 400 is displayed.</w:t>
+      </w:r>
+    </w:p>
+    <w:p>
+      <w:pPr>
+        <w:rPr>
+          <w:rFonts w:ascii="Times New Roman" w:hAnsi="Times New Roman" w:cs="Times New Roman"/>
+        </w:rPr>
+      </w:pPr>
+      <w:r>
+        <w:rPr>
+          <w:rFonts w:ascii="Times New Roman" w:hAnsi="Times New Roman" w:cs="Times New Roman"/>
+        </w:rPr>
+        <w:t>Likewise, the nurse can set the availability with the help of the set_nurse_availability endpoint. This endpoint initially examines if the selected slot already exists in the nurse availability table, and if so, displays a status code 400. Conversely, the selected slots are sent to the database along with the nurse_id and the date. As a result, the status code 201 is rendered, which displays the message "Nurse Availability set successfully."</w:t>
+      </w:r>
+    </w:p>
+    <w:p/>
+    <w:p>
+      <w:pPr>
+        <w:rPr>
+          <w:rFonts w:ascii="Times New Roman" w:hAnsi="Times New Roman" w:cs="Times New Roman"/>
+        </w:rPr>
+      </w:pPr>
+      <w:r>
+        <w:rPr>
+          <w:rFonts w:ascii="Times New Roman" w:hAnsi="Times New Roman" w:cs="Times New Roman"/>
+        </w:rPr>
+        <w:t>The staff (either nurse or doctor) has the option to cancel the availability that is previously set in the set_availability endpoint. In order to cancel the appointment, the endpoint requires the staff ID, the selected slots, and the date. The backend sends the selected data to the availability table, which verifies if the availability exists. If it exists, the slot is successfully removed from the database.</w:t>
+      </w:r>
+    </w:p>
+    <w:p>
+      <w:pPr>
+        <w:rPr>
+          <w:rFonts w:ascii="Times New Roman" w:hAnsi="Times New Roman" w:cs="Times New Roman"/>
+        </w:rPr>
+      </w:pPr>
+    </w:p>
+    <w:p>
+      <w:pPr>
+        <w:rPr>
+          <w:rFonts w:ascii="Times New Roman" w:hAnsi="Times New Roman" w:cs="Times New Roman"/>
+        </w:rPr>
+      </w:pPr>
+      <w:r>
+        <w:rPr>
+          <w:rFonts w:ascii="Times New Roman" w:hAnsi="Times New Roman" w:cs="Times New Roman"/>
+        </w:rPr>
+        <w:t>To retrieve the availability set by nurse/doctor, the get availability endpoint is handled. This endpoint utilises the staff type and staff ID in order to fetch the availability from the doctor availability or nurse availability database table.</w:t>
+      </w:r>
+    </w:p>
+    <w:p>
+      <w:pPr>
+        <w:rPr>
+          <w:rFonts w:ascii="Times New Roman" w:hAnsi="Times New Roman" w:cs="Times New Roman"/>
+        </w:rPr>
+      </w:pPr>
+    </w:p>
+    <w:p>
+      <w:pPr>
+        <w:pStyle w:val="Heading3"/>
+        <w:numPr>
+          <w:ilvl w:val="1"/>
+          <w:numId w:val="2"/>
+        </w:numPr>
+      </w:pPr>
+      <w:r>
+        <w:lastRenderedPageBreak/>
+        <w:t>Medical records.</w:t>
+      </w:r>
+    </w:p>
+    <w:p>
+      <w:pPr>
+        <w:rPr>
+          <w:rFonts w:ascii="Times New Roman" w:hAnsi="Times New Roman" w:cs="Times New Roman"/>
+        </w:rPr>
+      </w:pPr>
+      <w:r>
+        <w:rPr>
+          <w:rFonts w:ascii="Times New Roman" w:hAnsi="Times New Roman" w:cs="Times New Roman"/>
+        </w:rPr>
+        <w:t>The medical record endpoint allows the patient to upload the medical files (prescriptions, X-rays and reports) and allows the doctor to view the uploaded files. The files are securely uploaded in the Azure Blob Storage, where each of the containers is linked with patient_id.</w:t>
+      </w:r>
+    </w:p>
+    <w:p>
+      <w:pPr>
+        <w:rPr>
+          <w:rFonts w:ascii="Times New Roman" w:hAnsi="Times New Roman" w:cs="Times New Roman"/>
+        </w:rPr>
+      </w:pPr>
+      <w:r>
+        <w:rPr>
+          <w:rFonts w:ascii="Times New Roman" w:hAnsi="Times New Roman" w:cs="Times New Roman"/>
+        </w:rPr>
+        <w:t>Additionally, the connection string for the Azure Blob Storage has been configured, as it's necessary for secure communication.</w:t>
+      </w:r>
+    </w:p>
+    <w:p>
+      <w:pPr>
+        <w:rPr>
+          <w:rFonts w:ascii="Times New Roman" w:hAnsi="Times New Roman" w:cs="Times New Roman"/>
+        </w:rPr>
+      </w:pPr>
+      <w:r>
+        <w:rPr>
+          <w:rFonts w:ascii="Times New Roman" w:hAnsi="Times New Roman" w:cs="Times New Roman"/>
+        </w:rPr>
+        <w:t>The patients' records are protected with the JWT token, where each of the patients must be authenticated via JWT. Each patient is assigned a unique container along with an ID in blog storage. The files can only be accessed once the patient is verified.</w:t>
+      </w:r>
+    </w:p>
+    <w:p>
+      <w:pPr>
+        <w:rPr>
+          <w:rFonts w:ascii="Times New Roman" w:hAnsi="Times New Roman" w:cs="Times New Roman"/>
+        </w:rPr>
+      </w:pPr>
+      <w:r>
+        <w:rPr>
+          <w:rFonts w:ascii="Times New Roman" w:hAnsi="Times New Roman" w:cs="Times New Roman"/>
+        </w:rPr>
+        <w:t>The upload medical record (/upload/&lt;patient_id&gt;) endpoint is secured with JWT. In this process, the database queries the patient_id to retrieve the Azure container name assigned to the patient. The patient then uploads the files based on the selected category and returns a success message.</w:t>
+      </w:r>
+    </w:p>
+    <w:p>
+      <w:pPr>
+        <w:rPr>
+          <w:rFonts w:ascii="Times New Roman" w:hAnsi="Times New Roman" w:cs="Times New Roman"/>
+        </w:rPr>
+      </w:pPr>
+      <w:r>
+        <w:rPr>
+          <w:rFonts w:ascii="Times New Roman" w:hAnsi="Times New Roman" w:cs="Times New Roman"/>
+        </w:rPr>
+        <w:t>The patient can view the uploaded medical documents with the get/patient/files endpoint. Similar to the /upload/&lt;patient_id&gt; endpoint, the database queries the patient_id to fetch the container_name. The response received presents the file name along with the URL published by the blob to access the files.</w:t>
+      </w:r>
+    </w:p>
+    <w:p>
+      <w:pPr>
+        <w:rPr>
+          <w:rFonts w:ascii="Times New Roman" w:hAnsi="Times New Roman" w:cs="Times New Roman"/>
+        </w:rPr>
+      </w:pPr>
+      <w:r>
+        <w:rPr>
+          <w:rFonts w:ascii="Times New Roman" w:hAnsi="Times New Roman" w:cs="Times New Roman"/>
+        </w:rPr>
+        <w:t xml:space="preserve">The doctors are only restricted to accessing the medical records of the patient with the post/patient/medical records endpoint. During this process, the patient must be verified with first name, last name and date of birth and If verified, the container name is fetched, which retrieves a list of files along with the URL. This helps the doctor to view the records without any complications. </w:t>
+      </w:r>
+    </w:p>
+    <w:p/>
+    <w:p/>
     <w:p>
       <w:pPr>
         <w:pStyle w:val="Heading2"/>
@@ -17379,6 +17254,7 @@
           <w:rFonts w:ascii="Times New Roman" w:hAnsi="Times New Roman" w:cs="Times New Roman"/>
           <w:noProof/>
         </w:rPr>
+        <w:lastRenderedPageBreak/>
         <w:drawing>
           <wp:inline distT="0" distB="0" distL="0" distR="0" wp14:anchorId="073F40C1" wp14:editId="60D01F58">
             <wp:extent cx="3811929" cy="1974804"/>
@@ -17434,21 +17310,7 @@
         <w:rPr>
           <w:rFonts w:ascii="Times New Roman" w:hAnsi="Times New Roman" w:cs="Times New Roman"/>
         </w:rPr>
-        <w:t xml:space="preserve">The left side panel </w:t>
-      </w:r>
-      <w:proofErr w:type="gramStart"/>
-      <w:r>
-        <w:rPr>
-          <w:rFonts w:ascii="Times New Roman" w:hAnsi="Times New Roman" w:cs="Times New Roman"/>
-        </w:rPr>
-        <w:t>is been</w:t>
-      </w:r>
-      <w:proofErr w:type="gramEnd"/>
-      <w:r>
-        <w:rPr>
-          <w:rFonts w:ascii="Times New Roman" w:hAnsi="Times New Roman" w:cs="Times New Roman"/>
-        </w:rPr>
-        <w:t xml:space="preserve"> designed </w:t>
+        <w:t xml:space="preserve">The left side panel is been designed </w:t>
       </w:r>
       <w:r>
         <w:rPr>
@@ -17556,16 +17418,560 @@
         <w:rPr>
           <w:rFonts w:ascii="Times New Roman" w:hAnsi="Times New Roman" w:cs="Times New Roman"/>
         </w:rPr>
+        <w:t>an icon .</w:t>
+      </w:r>
+      <w:r>
+        <w:rPr>
+          <w:rFonts w:ascii="Times New Roman" w:hAnsi="Times New Roman" w:cs="Times New Roman"/>
+        </w:rPr>
+        <w:t xml:space="preserve"> </w:t>
+      </w:r>
+    </w:p>
+    <w:p>
+      <w:pPr>
+        <w:ind w:firstLine="360"/>
+        <w:rPr>
+          <w:rFonts w:ascii="Times New Roman" w:hAnsi="Times New Roman" w:cs="Times New Roman"/>
+        </w:rPr>
+      </w:pPr>
+      <w:r>
+        <w:rPr>
+          <w:rFonts w:ascii="Times New Roman" w:hAnsi="Times New Roman" w:cs="Times New Roman"/>
+        </w:rPr>
+        <w:t xml:space="preserve">The </w:t>
+      </w:r>
+      <w:r>
+        <w:rPr>
+          <w:rFonts w:ascii="Times New Roman" w:hAnsi="Times New Roman" w:cs="Times New Roman"/>
+        </w:rPr>
+        <w:t xml:space="preserve">code </w:t>
+      </w:r>
+      <w:r>
+        <w:rPr>
+          <w:rFonts w:ascii="Times New Roman" w:hAnsi="Times New Roman" w:cs="Times New Roman"/>
+        </w:rPr>
+        <w:t>snippet utilizes</w:t>
+      </w:r>
+      <w:r>
+        <w:rPr>
+          <w:rFonts w:ascii="Times New Roman" w:hAnsi="Times New Roman" w:cs="Times New Roman"/>
+        </w:rPr>
+        <w:t xml:space="preserve"> the </w:t>
+      </w:r>
+      <w:r>
+        <w:rPr>
+          <w:rFonts w:ascii="Times New Roman" w:hAnsi="Times New Roman" w:cs="Times New Roman"/>
+        </w:rPr>
+        <w:t>R</w:t>
+      </w:r>
+      <w:r>
+        <w:rPr>
+          <w:rFonts w:ascii="Times New Roman" w:hAnsi="Times New Roman" w:cs="Times New Roman"/>
+        </w:rPr>
+        <w:t>eact props which means the props could be reused through the dashboards.</w:t>
+      </w:r>
+      <w:r>
+        <w:rPr>
+          <w:rFonts w:ascii="Times New Roman" w:hAnsi="Times New Roman" w:cs="Times New Roman"/>
+        </w:rPr>
+        <w:t xml:space="preserve"> A </w:t>
+      </w:r>
+      <w:r>
+        <w:rPr>
+          <w:rFonts w:ascii="Times New Roman" w:hAnsi="Times New Roman" w:cs="Times New Roman"/>
+        </w:rPr>
+        <w:t>R</w:t>
+      </w:r>
+      <w:r>
+        <w:rPr>
+          <w:rFonts w:ascii="Times New Roman" w:hAnsi="Times New Roman" w:cs="Times New Roman"/>
+        </w:rPr>
+        <w:t>eact hook</w:t>
+      </w:r>
+      <w:r>
+        <w:rPr>
+          <w:rFonts w:ascii="Times New Roman" w:hAnsi="Times New Roman" w:cs="Times New Roman"/>
+        </w:rPr>
+        <w:t xml:space="preserve"> (useEffect)</w:t>
+      </w:r>
+      <w:r>
+        <w:rPr>
+          <w:rFonts w:ascii="Times New Roman" w:hAnsi="Times New Roman" w:cs="Times New Roman"/>
+        </w:rPr>
+        <w:t xml:space="preserve"> has been defined</w:t>
+      </w:r>
+      <w:r>
+        <w:rPr>
+          <w:rFonts w:ascii="Times New Roman" w:hAnsi="Times New Roman" w:cs="Times New Roman"/>
+        </w:rPr>
+        <w:t xml:space="preserve"> </w:t>
+      </w:r>
+      <w:r>
+        <w:rPr>
+          <w:rFonts w:ascii="Times New Roman" w:hAnsi="Times New Roman" w:cs="Times New Roman"/>
+        </w:rPr>
+        <w:t>inorder to handle</w:t>
+      </w:r>
+      <w:r>
+        <w:rPr>
+          <w:rFonts w:ascii="Times New Roman" w:hAnsi="Times New Roman" w:cs="Times New Roman"/>
+        </w:rPr>
+        <w:t xml:space="preserve"> </w:t>
+      </w:r>
+      <w:r>
+        <w:rPr>
+          <w:rFonts w:ascii="Times New Roman" w:hAnsi="Times New Roman" w:cs="Times New Roman"/>
+        </w:rPr>
+        <w:t>the smaller screen. When clicked on the hamburger</w:t>
+      </w:r>
+      <w:r>
+        <w:rPr>
+          <w:rFonts w:ascii="Times New Roman" w:hAnsi="Times New Roman" w:cs="Times New Roman"/>
+        </w:rPr>
+        <w:t xml:space="preserve"> icon</w:t>
+      </w:r>
+      <w:r>
+        <w:rPr>
+          <w:rFonts w:ascii="Times New Roman" w:hAnsi="Times New Roman" w:cs="Times New Roman"/>
+        </w:rPr>
+        <w:t xml:space="preserve"> as defined in the top </w:t>
+      </w:r>
+      <w:r>
+        <w:rPr>
+          <w:rFonts w:ascii="Times New Roman" w:hAnsi="Times New Roman" w:cs="Times New Roman"/>
+        </w:rPr>
+        <w:t>n</w:t>
+      </w:r>
+      <w:r>
+        <w:rPr>
+          <w:rFonts w:ascii="Times New Roman" w:hAnsi="Times New Roman" w:cs="Times New Roman"/>
+        </w:rPr>
+        <w:t>avbar</w:t>
+      </w:r>
+      <w:r>
+        <w:rPr>
+          <w:rFonts w:ascii="Times New Roman" w:hAnsi="Times New Roman" w:cs="Times New Roman"/>
+        </w:rPr>
+        <w:t xml:space="preserve">, the side panel </w:t>
+      </w:r>
+      <w:r>
+        <w:rPr>
+          <w:rFonts w:ascii="Times New Roman" w:hAnsi="Times New Roman" w:cs="Times New Roman"/>
+        </w:rPr>
+        <w:t xml:space="preserve">would open </w:t>
+      </w:r>
+      <w:r>
+        <w:rPr>
+          <w:rFonts w:ascii="Times New Roman" w:hAnsi="Times New Roman" w:cs="Times New Roman"/>
+        </w:rPr>
+        <w:t xml:space="preserve">and </w:t>
+      </w:r>
+      <w:r>
+        <w:rPr>
+          <w:rFonts w:ascii="Times New Roman" w:hAnsi="Times New Roman" w:cs="Times New Roman"/>
+        </w:rPr>
+        <w:t>display a list of options for navigation</w:t>
+      </w:r>
+      <w:r>
+        <w:rPr>
+          <w:rFonts w:ascii="Times New Roman" w:hAnsi="Times New Roman" w:cs="Times New Roman"/>
+        </w:rPr>
+        <w:t xml:space="preserve">. </w:t>
+      </w:r>
+      <w:r>
+        <w:rPr>
+          <w:rFonts w:ascii="Times New Roman" w:hAnsi="Times New Roman" w:cs="Times New Roman"/>
+        </w:rPr>
+        <w:t>In</w:t>
+      </w:r>
+      <w:r>
+        <w:rPr>
+          <w:rFonts w:ascii="Times New Roman" w:hAnsi="Times New Roman" w:cs="Times New Roman"/>
+        </w:rPr>
+        <w:t xml:space="preserve"> </w:t>
+      </w:r>
+      <w:r>
+        <w:rPr>
+          <w:rFonts w:ascii="Times New Roman" w:hAnsi="Times New Roman" w:cs="Times New Roman"/>
+        </w:rPr>
+        <w:t xml:space="preserve">order to improve the usability, implementation of the event listener </w:t>
+      </w:r>
+      <w:r>
+        <w:rPr>
+          <w:rFonts w:ascii="Times New Roman" w:hAnsi="Times New Roman" w:cs="Times New Roman"/>
+        </w:rPr>
+        <w:t xml:space="preserve">are been done. This would help to close the left panel </w:t>
+      </w:r>
+      <w:r>
+        <w:rPr>
+          <w:rFonts w:ascii="Times New Roman" w:hAnsi="Times New Roman" w:cs="Times New Roman"/>
+        </w:rPr>
+        <w:t>whenever the user clicks outside,</w:t>
+      </w:r>
+      <w:r>
+        <w:rPr>
+          <w:rFonts w:ascii="Times New Roman" w:hAnsi="Times New Roman" w:cs="Times New Roman"/>
+        </w:rPr>
+        <w:t xml:space="preserve"> as this would ensure easy interaction for mobile devices.</w:t>
+      </w:r>
+    </w:p>
+    <w:p>
+      <w:pPr>
+        <w:ind w:firstLine="360"/>
+        <w:rPr>
+          <w:rFonts w:ascii="Times New Roman" w:hAnsi="Times New Roman" w:cs="Times New Roman"/>
+        </w:rPr>
+      </w:pPr>
+      <w:r>
+        <w:rPr>
+          <w:rFonts w:ascii="Times New Roman" w:hAnsi="Times New Roman" w:cs="Times New Roman"/>
+        </w:rPr>
+        <w:t xml:space="preserve">Going ahead towards the icons, they </w:t>
+      </w:r>
+      <w:r>
+        <w:rPr>
+          <w:rFonts w:ascii="Times New Roman" w:hAnsi="Times New Roman" w:cs="Times New Roman"/>
+        </w:rPr>
+        <w:t>are</w:t>
+      </w:r>
+      <w:r>
+        <w:rPr>
+          <w:rFonts w:ascii="Times New Roman" w:hAnsi="Times New Roman" w:cs="Times New Roman"/>
+        </w:rPr>
+        <w:t xml:space="preserve"> defined </w:t>
+      </w:r>
+      <w:r>
+        <w:rPr>
+          <w:rFonts w:ascii="Times New Roman" w:hAnsi="Times New Roman" w:cs="Times New Roman"/>
+        </w:rPr>
+        <w:t xml:space="preserve">in </w:t>
+      </w:r>
+      <w:r>
+        <w:rPr>
+          <w:rFonts w:ascii="Times New Roman" w:hAnsi="Times New Roman" w:cs="Times New Roman"/>
+        </w:rPr>
+        <w:t>the</w:t>
+      </w:r>
+      <w:r>
+        <w:rPr>
+          <w:rFonts w:ascii="Times New Roman" w:hAnsi="Times New Roman" w:cs="Times New Roman"/>
+        </w:rPr>
+        <w:t xml:space="preserve"> code</w:t>
+      </w:r>
+      <w:r>
+        <w:rPr>
+          <w:rFonts w:ascii="Times New Roman" w:hAnsi="Times New Roman" w:cs="Times New Roman"/>
+        </w:rPr>
+        <w:t>,</w:t>
+      </w:r>
+      <w:r>
+        <w:rPr>
+          <w:rFonts w:ascii="Times New Roman" w:hAnsi="Times New Roman" w:cs="Times New Roman"/>
+        </w:rPr>
+        <w:t xml:space="preserve"> </w:t>
+      </w:r>
+      <w:r>
+        <w:rPr>
+          <w:rFonts w:ascii="Times New Roman" w:hAnsi="Times New Roman" w:cs="Times New Roman"/>
+        </w:rPr>
+        <w:t xml:space="preserve">and the names </w:t>
+      </w:r>
+      <w:r>
+        <w:rPr>
+          <w:rFonts w:ascii="Times New Roman" w:hAnsi="Times New Roman" w:cs="Times New Roman"/>
+        </w:rPr>
+        <w:t>HAVE</w:t>
+      </w:r>
+      <w:r>
+        <w:rPr>
+          <w:rFonts w:ascii="Times New Roman" w:hAnsi="Times New Roman" w:cs="Times New Roman"/>
+        </w:rPr>
+        <w:t xml:space="preserve"> been </w:t>
+      </w:r>
+      <w:r>
+        <w:rPr>
+          <w:rFonts w:ascii="Times New Roman" w:hAnsi="Times New Roman" w:cs="Times New Roman"/>
+        </w:rPr>
+        <w:t>mapped</w:t>
+      </w:r>
+      <w:r>
+        <w:rPr>
+          <w:rFonts w:ascii="Times New Roman" w:hAnsi="Times New Roman" w:cs="Times New Roman"/>
+        </w:rPr>
+        <w:t xml:space="preserve"> as Appointment </w:t>
+      </w:r>
+      <w:r>
+        <w:rPr>
+          <w:rFonts w:ascii="Times New Roman" w:hAnsi="Times New Roman" w:cs="Times New Roman"/>
+        </w:rPr>
+        <w:t>booking,</w:t>
+      </w:r>
+      <w:r>
+        <w:rPr>
+          <w:rFonts w:ascii="Times New Roman" w:hAnsi="Times New Roman" w:cs="Times New Roman"/>
+        </w:rPr>
+        <w:t xml:space="preserve"> Prescriptions, Medical Records</w:t>
+      </w:r>
+      <w:r>
+        <w:rPr>
+          <w:rFonts w:ascii="Times New Roman" w:hAnsi="Times New Roman" w:cs="Times New Roman"/>
+        </w:rPr>
+        <w:t xml:space="preserve"> and Profile</w:t>
+      </w:r>
+      <w:r>
+        <w:rPr>
+          <w:rFonts w:ascii="Times New Roman" w:hAnsi="Times New Roman" w:cs="Times New Roman"/>
+        </w:rPr>
+        <w:t xml:space="preserve">. The icons </w:t>
+      </w:r>
+      <w:r>
+        <w:rPr>
+          <w:rFonts w:ascii="Times New Roman" w:hAnsi="Times New Roman" w:cs="Times New Roman"/>
+        </w:rPr>
+        <w:t>are being</w:t>
+      </w:r>
+      <w:r>
+        <w:rPr>
+          <w:rFonts w:ascii="Times New Roman" w:hAnsi="Times New Roman" w:cs="Times New Roman"/>
+        </w:rPr>
+        <w:t xml:space="preserve"> imported from </w:t>
+      </w:r>
+      <w:r>
+        <w:rPr>
+          <w:rFonts w:ascii="Times New Roman" w:hAnsi="Times New Roman" w:cs="Times New Roman"/>
+        </w:rPr>
+        <w:t>react icons fa</w:t>
+      </w:r>
+      <w:r>
+        <w:rPr>
+          <w:rFonts w:ascii="Times New Roman" w:hAnsi="Times New Roman" w:cs="Times New Roman"/>
+        </w:rPr>
+        <w:t xml:space="preserve"> </w:t>
+      </w:r>
+      <w:r>
+        <w:rPr>
+          <w:rFonts w:ascii="Times New Roman" w:hAnsi="Times New Roman" w:cs="Times New Roman"/>
+        </w:rPr>
+        <w:t xml:space="preserve">and styles are been </w:t>
+      </w:r>
+      <w:r>
+        <w:rPr>
+          <w:rFonts w:ascii="Times New Roman" w:hAnsi="Times New Roman" w:cs="Times New Roman"/>
+        </w:rPr>
+        <w:t>applied.</w:t>
+      </w:r>
+    </w:p>
+    <w:p>
+      <w:pPr>
+        <w:ind w:firstLine="360"/>
+        <w:rPr>
+          <w:rFonts w:ascii="Times New Roman" w:hAnsi="Times New Roman" w:cs="Times New Roman"/>
+        </w:rPr>
+      </w:pPr>
+      <w:r>
+        <w:rPr>
+          <w:rFonts w:ascii="Times New Roman" w:hAnsi="Times New Roman" w:cs="Times New Roman"/>
+        </w:rPr>
+        <w:t>T</w:t>
+      </w:r>
+      <w:r>
+        <w:rPr>
+          <w:rFonts w:ascii="Times New Roman" w:hAnsi="Times New Roman" w:cs="Times New Roman"/>
+        </w:rPr>
+        <w:t xml:space="preserve">he Nav.Link </w:t>
+      </w:r>
+      <w:r>
+        <w:rPr>
+          <w:rFonts w:ascii="Times New Roman" w:hAnsi="Times New Roman" w:cs="Times New Roman"/>
+        </w:rPr>
+        <w:t>is been defined</w:t>
+      </w:r>
+      <w:r>
+        <w:rPr>
+          <w:rFonts w:ascii="Times New Roman" w:hAnsi="Times New Roman" w:cs="Times New Roman"/>
+        </w:rPr>
+        <w:t>,</w:t>
+      </w:r>
+      <w:r>
+        <w:rPr>
+          <w:rFonts w:ascii="Times New Roman" w:hAnsi="Times New Roman" w:cs="Times New Roman"/>
+        </w:rPr>
+        <w:t xml:space="preserve"> </w:t>
+      </w:r>
+      <w:r>
+        <w:rPr>
+          <w:rFonts w:ascii="Times New Roman" w:hAnsi="Times New Roman" w:cs="Times New Roman"/>
+        </w:rPr>
+        <w:t>which has</w:t>
+      </w:r>
+      <w:r>
+        <w:rPr>
+          <w:rFonts w:ascii="Times New Roman" w:hAnsi="Times New Roman" w:cs="Times New Roman"/>
+        </w:rPr>
+        <w:t xml:space="preserve"> several</w:t>
+      </w:r>
+      <w:r>
+        <w:rPr>
+          <w:rFonts w:ascii="Times New Roman" w:hAnsi="Times New Roman" w:cs="Times New Roman"/>
+        </w:rPr>
+        <w:t xml:space="preserve"> </w:t>
+      </w:r>
+      <w:r>
+        <w:rPr>
+          <w:rFonts w:ascii="Times New Roman" w:hAnsi="Times New Roman" w:cs="Times New Roman"/>
+        </w:rPr>
+        <w:t>props defined</w:t>
+      </w:r>
+      <w:r>
+        <w:rPr>
+          <w:rFonts w:ascii="Times New Roman" w:hAnsi="Times New Roman" w:cs="Times New Roman"/>
+        </w:rPr>
+        <w:t>,</w:t>
+      </w:r>
+      <w:r>
+        <w:rPr>
+          <w:rFonts w:ascii="Times New Roman" w:hAnsi="Times New Roman" w:cs="Times New Roman"/>
+        </w:rPr>
+        <w:t xml:space="preserve"> </w:t>
+      </w:r>
+      <w:r>
+        <w:rPr>
+          <w:rFonts w:ascii="Times New Roman" w:hAnsi="Times New Roman" w:cs="Times New Roman"/>
+        </w:rPr>
+        <w:t>including</w:t>
+      </w:r>
+      <w:r>
+        <w:rPr>
+          <w:rFonts w:ascii="Times New Roman" w:hAnsi="Times New Roman" w:cs="Times New Roman"/>
+        </w:rPr>
+        <w:t xml:space="preserve"> id, href, onClick,</w:t>
+      </w:r>
+      <w:r>
+        <w:rPr>
+          <w:rFonts w:ascii="Times New Roman" w:hAnsi="Times New Roman" w:cs="Times New Roman"/>
+        </w:rPr>
+        <w:t xml:space="preserve"> </w:t>
+      </w:r>
+      <w:r>
+        <w:rPr>
+          <w:rFonts w:ascii="Times New Roman" w:hAnsi="Times New Roman" w:cs="Times New Roman"/>
+        </w:rPr>
+        <w:t>originalName and displayName</w:t>
+      </w:r>
+      <w:r>
+        <w:rPr>
+          <w:rFonts w:ascii="Times New Roman" w:hAnsi="Times New Roman" w:cs="Times New Roman"/>
+        </w:rPr>
+        <w:t>,</w:t>
+      </w:r>
+      <w:r>
+        <w:rPr>
+          <w:rFonts w:ascii="Times New Roman" w:hAnsi="Times New Roman" w:cs="Times New Roman"/>
+        </w:rPr>
+        <w:t xml:space="preserve"> plus the style.</w:t>
+      </w:r>
+      <w:r>
+        <w:rPr>
+          <w:rFonts w:ascii="Times New Roman" w:hAnsi="Times New Roman" w:cs="Times New Roman"/>
+        </w:rPr>
+        <w:t xml:space="preserve"> The key difference between the original name and </w:t>
+      </w:r>
+      <w:r>
+        <w:rPr>
+          <w:rFonts w:ascii="Times New Roman" w:hAnsi="Times New Roman" w:cs="Times New Roman"/>
+        </w:rPr>
+        <w:t xml:space="preserve">the </w:t>
+      </w:r>
+      <w:r>
+        <w:rPr>
+          <w:rFonts w:ascii="Times New Roman" w:hAnsi="Times New Roman" w:cs="Times New Roman"/>
+        </w:rPr>
+        <w:t>display name is</w:t>
+      </w:r>
+      <w:r>
+        <w:rPr>
+          <w:rFonts w:ascii="Times New Roman" w:hAnsi="Times New Roman" w:cs="Times New Roman"/>
+        </w:rPr>
+        <w:t xml:space="preserve"> that </w:t>
+      </w:r>
+      <w:r>
+        <w:rPr>
+          <w:rFonts w:ascii="Times New Roman" w:hAnsi="Times New Roman" w:cs="Times New Roman"/>
+        </w:rPr>
+        <w:t xml:space="preserve">the names defined </w:t>
+      </w:r>
+      <w:r>
+        <w:rPr>
+          <w:rFonts w:ascii="Times New Roman" w:hAnsi="Times New Roman" w:cs="Times New Roman"/>
+        </w:rPr>
+        <w:t xml:space="preserve">for </w:t>
+      </w:r>
+      <w:r>
+        <w:rPr>
+          <w:rFonts w:ascii="Times New Roman" w:hAnsi="Times New Roman" w:cs="Times New Roman"/>
+        </w:rPr>
+        <w:t xml:space="preserve">icons are </w:t>
+      </w:r>
+      <w:r>
+        <w:rPr>
+          <w:rFonts w:ascii="Times New Roman" w:hAnsi="Times New Roman" w:cs="Times New Roman"/>
+        </w:rPr>
+        <w:t>mapped</w:t>
+      </w:r>
+      <w:r>
+        <w:rPr>
+          <w:rFonts w:ascii="Times New Roman" w:hAnsi="Times New Roman" w:cs="Times New Roman"/>
+        </w:rPr>
+        <w:t xml:space="preserve"> to the original name. </w:t>
+      </w:r>
+      <w:r>
+        <w:rPr>
+          <w:rFonts w:ascii="Times New Roman" w:hAnsi="Times New Roman" w:cs="Times New Roman"/>
+        </w:rPr>
+        <w:t xml:space="preserve">For instance, in the patient dashboard, the left panel has a button called Appointment booking. Inorder to display </w:t>
+      </w:r>
+      <w:r>
+        <w:rPr>
+          <w:rFonts w:ascii="Times New Roman" w:hAnsi="Times New Roman" w:cs="Times New Roman"/>
+        </w:rPr>
         <w:t xml:space="preserve">an </w:t>
       </w:r>
-      <w:proofErr w:type="gramStart"/>
-      <w:r>
-        <w:rPr>
-          <w:rFonts w:ascii="Times New Roman" w:hAnsi="Times New Roman" w:cs="Times New Roman"/>
-        </w:rPr>
-        <w:t>icon .</w:t>
-      </w:r>
-      <w:proofErr w:type="gramEnd"/>
+      <w:r>
+        <w:rPr>
+          <w:rFonts w:ascii="Times New Roman" w:hAnsi="Times New Roman" w:cs="Times New Roman"/>
+        </w:rPr>
+        <w:t>appropriate</w:t>
+      </w:r>
+      <w:r>
+        <w:rPr>
+          <w:rFonts w:ascii="Times New Roman" w:hAnsi="Times New Roman" w:cs="Times New Roman"/>
+        </w:rPr>
+        <w:t xml:space="preserve"> icon, the original name </w:t>
+      </w:r>
+      <w:r>
+        <w:rPr>
+          <w:rFonts w:ascii="Times New Roman" w:hAnsi="Times New Roman" w:cs="Times New Roman"/>
+        </w:rPr>
+        <w:t xml:space="preserve">defined should be </w:t>
+      </w:r>
+      <w:r>
+        <w:rPr>
+          <w:rFonts w:ascii="Times New Roman" w:hAnsi="Times New Roman" w:cs="Times New Roman"/>
+        </w:rPr>
+        <w:t>referred</w:t>
+      </w:r>
+      <w:r>
+        <w:rPr>
+          <w:rFonts w:ascii="Times New Roman" w:hAnsi="Times New Roman" w:cs="Times New Roman"/>
+        </w:rPr>
+        <w:t xml:space="preserve"> to</w:t>
+      </w:r>
+      <w:r>
+        <w:rPr>
+          <w:rFonts w:ascii="Times New Roman" w:hAnsi="Times New Roman" w:cs="Times New Roman"/>
+        </w:rPr>
+        <w:t>.</w:t>
+      </w:r>
       <w:r>
         <w:rPr>
           <w:rFonts w:ascii="Times New Roman" w:hAnsi="Times New Roman" w:cs="Times New Roman"/>
@@ -17584,524 +17990,61 @@
         <w:rPr>
           <w:rFonts w:ascii="Times New Roman" w:hAnsi="Times New Roman" w:cs="Times New Roman"/>
         </w:rPr>
-        <w:lastRenderedPageBreak/>
-        <w:t xml:space="preserve">The </w:t>
-      </w:r>
-      <w:r>
-        <w:rPr>
-          <w:rFonts w:ascii="Times New Roman" w:hAnsi="Times New Roman" w:cs="Times New Roman"/>
-        </w:rPr>
-        <w:t xml:space="preserve">code </w:t>
-      </w:r>
-      <w:r>
-        <w:rPr>
-          <w:rFonts w:ascii="Times New Roman" w:hAnsi="Times New Roman" w:cs="Times New Roman"/>
-        </w:rPr>
-        <w:t>snippet utilizes</w:t>
-      </w:r>
-      <w:r>
-        <w:rPr>
-          <w:rFonts w:ascii="Times New Roman" w:hAnsi="Times New Roman" w:cs="Times New Roman"/>
-        </w:rPr>
-        <w:t xml:space="preserve"> the </w:t>
-      </w:r>
-      <w:r>
-        <w:rPr>
-          <w:rFonts w:ascii="Times New Roman" w:hAnsi="Times New Roman" w:cs="Times New Roman"/>
-        </w:rPr>
-        <w:t>R</w:t>
-      </w:r>
-      <w:r>
-        <w:rPr>
-          <w:rFonts w:ascii="Times New Roman" w:hAnsi="Times New Roman" w:cs="Times New Roman"/>
-        </w:rPr>
-        <w:t>eact props which means the props could be reused through the dashboards.</w:t>
-      </w:r>
-      <w:r>
-        <w:rPr>
-          <w:rFonts w:ascii="Times New Roman" w:hAnsi="Times New Roman" w:cs="Times New Roman"/>
-        </w:rPr>
-        <w:t xml:space="preserve"> A </w:t>
-      </w:r>
-      <w:r>
-        <w:rPr>
-          <w:rFonts w:ascii="Times New Roman" w:hAnsi="Times New Roman" w:cs="Times New Roman"/>
-        </w:rPr>
-        <w:t>R</w:t>
-      </w:r>
-      <w:r>
-        <w:rPr>
-          <w:rFonts w:ascii="Times New Roman" w:hAnsi="Times New Roman" w:cs="Times New Roman"/>
-        </w:rPr>
-        <w:t>eact hook</w:t>
-      </w:r>
-      <w:r>
-        <w:rPr>
-          <w:rFonts w:ascii="Times New Roman" w:hAnsi="Times New Roman" w:cs="Times New Roman"/>
-        </w:rPr>
-        <w:t xml:space="preserve"> (</w:t>
-      </w:r>
-      <w:proofErr w:type="spellStart"/>
-      <w:r>
-        <w:rPr>
-          <w:rFonts w:ascii="Times New Roman" w:hAnsi="Times New Roman" w:cs="Times New Roman"/>
-        </w:rPr>
-        <w:t>useEffect</w:t>
-      </w:r>
-      <w:proofErr w:type="spellEnd"/>
-      <w:r>
-        <w:rPr>
-          <w:rFonts w:ascii="Times New Roman" w:hAnsi="Times New Roman" w:cs="Times New Roman"/>
-        </w:rPr>
-        <w:t>)</w:t>
-      </w:r>
-      <w:r>
-        <w:rPr>
-          <w:rFonts w:ascii="Times New Roman" w:hAnsi="Times New Roman" w:cs="Times New Roman"/>
-        </w:rPr>
-        <w:t xml:space="preserve"> has been defined</w:t>
-      </w:r>
-      <w:r>
-        <w:rPr>
-          <w:rFonts w:ascii="Times New Roman" w:hAnsi="Times New Roman" w:cs="Times New Roman"/>
-        </w:rPr>
-        <w:t xml:space="preserve"> </w:t>
-      </w:r>
-      <w:r>
-        <w:rPr>
-          <w:rFonts w:ascii="Times New Roman" w:hAnsi="Times New Roman" w:cs="Times New Roman"/>
-        </w:rPr>
-        <w:t>inorder to handle</w:t>
-      </w:r>
-      <w:r>
-        <w:rPr>
-          <w:rFonts w:ascii="Times New Roman" w:hAnsi="Times New Roman" w:cs="Times New Roman"/>
-        </w:rPr>
-        <w:t xml:space="preserve"> </w:t>
-      </w:r>
-      <w:r>
-        <w:rPr>
-          <w:rFonts w:ascii="Times New Roman" w:hAnsi="Times New Roman" w:cs="Times New Roman"/>
-        </w:rPr>
-        <w:t>the smaller screen. When clicked on the hamburger</w:t>
-      </w:r>
-      <w:r>
-        <w:rPr>
-          <w:rFonts w:ascii="Times New Roman" w:hAnsi="Times New Roman" w:cs="Times New Roman"/>
-        </w:rPr>
-        <w:t xml:space="preserve"> icon</w:t>
-      </w:r>
-      <w:r>
-        <w:rPr>
-          <w:rFonts w:ascii="Times New Roman" w:hAnsi="Times New Roman" w:cs="Times New Roman"/>
-        </w:rPr>
-        <w:t xml:space="preserve"> as defined in the top </w:t>
-      </w:r>
-      <w:r>
-        <w:rPr>
-          <w:rFonts w:ascii="Times New Roman" w:hAnsi="Times New Roman" w:cs="Times New Roman"/>
-        </w:rPr>
-        <w:t>n</w:t>
-      </w:r>
-      <w:r>
-        <w:rPr>
-          <w:rFonts w:ascii="Times New Roman" w:hAnsi="Times New Roman" w:cs="Times New Roman"/>
-        </w:rPr>
-        <w:t>avbar</w:t>
-      </w:r>
-      <w:r>
-        <w:rPr>
-          <w:rFonts w:ascii="Times New Roman" w:hAnsi="Times New Roman" w:cs="Times New Roman"/>
-        </w:rPr>
-        <w:t xml:space="preserve">, the side panel </w:t>
-      </w:r>
-      <w:r>
-        <w:rPr>
-          <w:rFonts w:ascii="Times New Roman" w:hAnsi="Times New Roman" w:cs="Times New Roman"/>
-        </w:rPr>
-        <w:t xml:space="preserve">would open </w:t>
-      </w:r>
-      <w:r>
-        <w:rPr>
-          <w:rFonts w:ascii="Times New Roman" w:hAnsi="Times New Roman" w:cs="Times New Roman"/>
-        </w:rPr>
-        <w:t xml:space="preserve">and </w:t>
-      </w:r>
-      <w:r>
-        <w:rPr>
-          <w:rFonts w:ascii="Times New Roman" w:hAnsi="Times New Roman" w:cs="Times New Roman"/>
-        </w:rPr>
-        <w:t>display a list of options for navigation</w:t>
-      </w:r>
-      <w:r>
-        <w:rPr>
-          <w:rFonts w:ascii="Times New Roman" w:hAnsi="Times New Roman" w:cs="Times New Roman"/>
-        </w:rPr>
-        <w:t xml:space="preserve">. </w:t>
-      </w:r>
-      <w:proofErr w:type="gramStart"/>
-      <w:r>
-        <w:rPr>
-          <w:rFonts w:ascii="Times New Roman" w:hAnsi="Times New Roman" w:cs="Times New Roman"/>
-        </w:rPr>
-        <w:t>In</w:t>
-      </w:r>
-      <w:r>
-        <w:rPr>
-          <w:rFonts w:ascii="Times New Roman" w:hAnsi="Times New Roman" w:cs="Times New Roman"/>
-        </w:rPr>
-        <w:t xml:space="preserve"> </w:t>
-      </w:r>
-      <w:r>
-        <w:rPr>
-          <w:rFonts w:ascii="Times New Roman" w:hAnsi="Times New Roman" w:cs="Times New Roman"/>
-        </w:rPr>
-        <w:t>order to</w:t>
-      </w:r>
-      <w:proofErr w:type="gramEnd"/>
-      <w:r>
-        <w:rPr>
-          <w:rFonts w:ascii="Times New Roman" w:hAnsi="Times New Roman" w:cs="Times New Roman"/>
-        </w:rPr>
-        <w:t xml:space="preserve"> improve the usability, implementation of the event listener </w:t>
-      </w:r>
-      <w:proofErr w:type="gramStart"/>
-      <w:r>
-        <w:rPr>
-          <w:rFonts w:ascii="Times New Roman" w:hAnsi="Times New Roman" w:cs="Times New Roman"/>
-        </w:rPr>
-        <w:t>are been</w:t>
-      </w:r>
-      <w:proofErr w:type="gramEnd"/>
-      <w:r>
-        <w:rPr>
-          <w:rFonts w:ascii="Times New Roman" w:hAnsi="Times New Roman" w:cs="Times New Roman"/>
-        </w:rPr>
-        <w:t xml:space="preserve"> done. This would help to close the left panel </w:t>
-      </w:r>
-      <w:r>
-        <w:rPr>
-          <w:rFonts w:ascii="Times New Roman" w:hAnsi="Times New Roman" w:cs="Times New Roman"/>
-        </w:rPr>
-        <w:t>whenever the user clicks outside,</w:t>
-      </w:r>
-      <w:r>
-        <w:rPr>
-          <w:rFonts w:ascii="Times New Roman" w:hAnsi="Times New Roman" w:cs="Times New Roman"/>
-        </w:rPr>
-        <w:t xml:space="preserve"> as this would ensure easy interaction for mobile devices.</w:t>
-      </w:r>
-    </w:p>
-    <w:p>
-      <w:pPr>
-        <w:ind w:firstLine="360"/>
-        <w:rPr>
-          <w:rFonts w:ascii="Times New Roman" w:hAnsi="Times New Roman" w:cs="Times New Roman"/>
-        </w:rPr>
-      </w:pPr>
-      <w:r>
-        <w:rPr>
-          <w:rFonts w:ascii="Times New Roman" w:hAnsi="Times New Roman" w:cs="Times New Roman"/>
-        </w:rPr>
-        <w:t xml:space="preserve">Going ahead towards the icons, they </w:t>
-      </w:r>
-      <w:r>
-        <w:rPr>
-          <w:rFonts w:ascii="Times New Roman" w:hAnsi="Times New Roman" w:cs="Times New Roman"/>
-        </w:rPr>
-        <w:t>are</w:t>
-      </w:r>
-      <w:r>
-        <w:rPr>
-          <w:rFonts w:ascii="Times New Roman" w:hAnsi="Times New Roman" w:cs="Times New Roman"/>
-        </w:rPr>
-        <w:t xml:space="preserve"> defined </w:t>
-      </w:r>
-      <w:r>
-        <w:rPr>
-          <w:rFonts w:ascii="Times New Roman" w:hAnsi="Times New Roman" w:cs="Times New Roman"/>
-        </w:rPr>
-        <w:t xml:space="preserve">in </w:t>
-      </w:r>
-      <w:r>
-        <w:rPr>
-          <w:rFonts w:ascii="Times New Roman" w:hAnsi="Times New Roman" w:cs="Times New Roman"/>
-        </w:rPr>
-        <w:t>the</w:t>
-      </w:r>
-      <w:r>
-        <w:rPr>
-          <w:rFonts w:ascii="Times New Roman" w:hAnsi="Times New Roman" w:cs="Times New Roman"/>
-        </w:rPr>
-        <w:t xml:space="preserve"> code</w:t>
-      </w:r>
-      <w:r>
-        <w:rPr>
-          <w:rFonts w:ascii="Times New Roman" w:hAnsi="Times New Roman" w:cs="Times New Roman"/>
-        </w:rPr>
-        <w:t>,</w:t>
-      </w:r>
-      <w:r>
-        <w:rPr>
-          <w:rFonts w:ascii="Times New Roman" w:hAnsi="Times New Roman" w:cs="Times New Roman"/>
-        </w:rPr>
-        <w:t xml:space="preserve"> </w:t>
-      </w:r>
-      <w:r>
-        <w:rPr>
-          <w:rFonts w:ascii="Times New Roman" w:hAnsi="Times New Roman" w:cs="Times New Roman"/>
-        </w:rPr>
-        <w:t xml:space="preserve">and the names </w:t>
-      </w:r>
-      <w:r>
-        <w:rPr>
-          <w:rFonts w:ascii="Times New Roman" w:hAnsi="Times New Roman" w:cs="Times New Roman"/>
-        </w:rPr>
-        <w:t>HAVE</w:t>
-      </w:r>
-      <w:r>
-        <w:rPr>
-          <w:rFonts w:ascii="Times New Roman" w:hAnsi="Times New Roman" w:cs="Times New Roman"/>
-        </w:rPr>
-        <w:t xml:space="preserve"> been </w:t>
-      </w:r>
-      <w:r>
-        <w:rPr>
-          <w:rFonts w:ascii="Times New Roman" w:hAnsi="Times New Roman" w:cs="Times New Roman"/>
-        </w:rPr>
-        <w:t>mapped</w:t>
-      </w:r>
-      <w:r>
-        <w:rPr>
-          <w:rFonts w:ascii="Times New Roman" w:hAnsi="Times New Roman" w:cs="Times New Roman"/>
-        </w:rPr>
-        <w:t xml:space="preserve"> as Appointment </w:t>
-      </w:r>
-      <w:r>
-        <w:rPr>
-          <w:rFonts w:ascii="Times New Roman" w:hAnsi="Times New Roman" w:cs="Times New Roman"/>
-        </w:rPr>
-        <w:t>booking,</w:t>
-      </w:r>
-      <w:r>
-        <w:rPr>
-          <w:rFonts w:ascii="Times New Roman" w:hAnsi="Times New Roman" w:cs="Times New Roman"/>
-        </w:rPr>
-        <w:t xml:space="preserve"> Prescriptions, Medical Records</w:t>
-      </w:r>
-      <w:r>
-        <w:rPr>
-          <w:rFonts w:ascii="Times New Roman" w:hAnsi="Times New Roman" w:cs="Times New Roman"/>
-        </w:rPr>
-        <w:t xml:space="preserve"> and Profile</w:t>
-      </w:r>
-      <w:r>
-        <w:rPr>
-          <w:rFonts w:ascii="Times New Roman" w:hAnsi="Times New Roman" w:cs="Times New Roman"/>
-        </w:rPr>
-        <w:t xml:space="preserve">. The icons </w:t>
-      </w:r>
-      <w:r>
-        <w:rPr>
-          <w:rFonts w:ascii="Times New Roman" w:hAnsi="Times New Roman" w:cs="Times New Roman"/>
-        </w:rPr>
-        <w:t>are being</w:t>
-      </w:r>
-      <w:r>
-        <w:rPr>
-          <w:rFonts w:ascii="Times New Roman" w:hAnsi="Times New Roman" w:cs="Times New Roman"/>
-        </w:rPr>
-        <w:t xml:space="preserve"> imported from </w:t>
-      </w:r>
-      <w:r>
-        <w:rPr>
-          <w:rFonts w:ascii="Times New Roman" w:hAnsi="Times New Roman" w:cs="Times New Roman"/>
-        </w:rPr>
-        <w:t>react icons fa</w:t>
-      </w:r>
-      <w:r>
-        <w:rPr>
-          <w:rFonts w:ascii="Times New Roman" w:hAnsi="Times New Roman" w:cs="Times New Roman"/>
-        </w:rPr>
-        <w:t xml:space="preserve"> </w:t>
-      </w:r>
-      <w:r>
-        <w:rPr>
-          <w:rFonts w:ascii="Times New Roman" w:hAnsi="Times New Roman" w:cs="Times New Roman"/>
-        </w:rPr>
-        <w:t xml:space="preserve">and styles </w:t>
-      </w:r>
-      <w:proofErr w:type="gramStart"/>
-      <w:r>
-        <w:rPr>
-          <w:rFonts w:ascii="Times New Roman" w:hAnsi="Times New Roman" w:cs="Times New Roman"/>
-        </w:rPr>
-        <w:t>are been</w:t>
-      </w:r>
-      <w:proofErr w:type="gramEnd"/>
-      <w:r>
-        <w:rPr>
-          <w:rFonts w:ascii="Times New Roman" w:hAnsi="Times New Roman" w:cs="Times New Roman"/>
-        </w:rPr>
-        <w:t xml:space="preserve"> </w:t>
-      </w:r>
-      <w:r>
-        <w:rPr>
-          <w:rFonts w:ascii="Times New Roman" w:hAnsi="Times New Roman" w:cs="Times New Roman"/>
-        </w:rPr>
-        <w:t>applied.</w:t>
-      </w:r>
-    </w:p>
-    <w:p>
-      <w:pPr>
-        <w:ind w:firstLine="360"/>
-        <w:rPr>
-          <w:rFonts w:ascii="Times New Roman" w:hAnsi="Times New Roman" w:cs="Times New Roman"/>
-        </w:rPr>
-      </w:pPr>
-      <w:r>
-        <w:rPr>
-          <w:rFonts w:ascii="Times New Roman" w:hAnsi="Times New Roman" w:cs="Times New Roman"/>
-        </w:rPr>
-        <w:t>T</w:t>
-      </w:r>
-      <w:r>
-        <w:rPr>
-          <w:rFonts w:ascii="Times New Roman" w:hAnsi="Times New Roman" w:cs="Times New Roman"/>
-        </w:rPr>
-        <w:t xml:space="preserve">he </w:t>
-      </w:r>
-      <w:proofErr w:type="spellStart"/>
-      <w:r>
-        <w:rPr>
-          <w:rFonts w:ascii="Times New Roman" w:hAnsi="Times New Roman" w:cs="Times New Roman"/>
-        </w:rPr>
-        <w:t>Nav.Link</w:t>
-      </w:r>
-      <w:proofErr w:type="spellEnd"/>
-      <w:r>
-        <w:rPr>
-          <w:rFonts w:ascii="Times New Roman" w:hAnsi="Times New Roman" w:cs="Times New Roman"/>
-        </w:rPr>
-        <w:t xml:space="preserve"> </w:t>
-      </w:r>
-      <w:proofErr w:type="gramStart"/>
-      <w:r>
-        <w:rPr>
-          <w:rFonts w:ascii="Times New Roman" w:hAnsi="Times New Roman" w:cs="Times New Roman"/>
-        </w:rPr>
-        <w:t>is been</w:t>
-      </w:r>
-      <w:proofErr w:type="gramEnd"/>
-      <w:r>
-        <w:rPr>
-          <w:rFonts w:ascii="Times New Roman" w:hAnsi="Times New Roman" w:cs="Times New Roman"/>
-        </w:rPr>
-        <w:t xml:space="preserve"> defined</w:t>
-      </w:r>
-      <w:r>
-        <w:rPr>
-          <w:rFonts w:ascii="Times New Roman" w:hAnsi="Times New Roman" w:cs="Times New Roman"/>
-        </w:rPr>
-        <w:t>,</w:t>
-      </w:r>
-      <w:r>
-        <w:rPr>
-          <w:rFonts w:ascii="Times New Roman" w:hAnsi="Times New Roman" w:cs="Times New Roman"/>
-        </w:rPr>
-        <w:t xml:space="preserve"> </w:t>
-      </w:r>
-      <w:r>
-        <w:rPr>
-          <w:rFonts w:ascii="Times New Roman" w:hAnsi="Times New Roman" w:cs="Times New Roman"/>
-        </w:rPr>
-        <w:t>which has</w:t>
-      </w:r>
-      <w:r>
-        <w:rPr>
-          <w:rFonts w:ascii="Times New Roman" w:hAnsi="Times New Roman" w:cs="Times New Roman"/>
-        </w:rPr>
-        <w:t xml:space="preserve"> several</w:t>
-      </w:r>
-      <w:r>
-        <w:rPr>
-          <w:rFonts w:ascii="Times New Roman" w:hAnsi="Times New Roman" w:cs="Times New Roman"/>
-        </w:rPr>
-        <w:t xml:space="preserve"> </w:t>
-      </w:r>
-      <w:r>
-        <w:rPr>
-          <w:rFonts w:ascii="Times New Roman" w:hAnsi="Times New Roman" w:cs="Times New Roman"/>
-        </w:rPr>
-        <w:t>props defined</w:t>
-      </w:r>
-      <w:r>
-        <w:rPr>
-          <w:rFonts w:ascii="Times New Roman" w:hAnsi="Times New Roman" w:cs="Times New Roman"/>
-        </w:rPr>
-        <w:t>,</w:t>
-      </w:r>
-      <w:r>
-        <w:rPr>
-          <w:rFonts w:ascii="Times New Roman" w:hAnsi="Times New Roman" w:cs="Times New Roman"/>
-        </w:rPr>
-        <w:t xml:space="preserve"> </w:t>
-      </w:r>
-      <w:r>
-        <w:rPr>
-          <w:rFonts w:ascii="Times New Roman" w:hAnsi="Times New Roman" w:cs="Times New Roman"/>
-        </w:rPr>
-        <w:t>including</w:t>
-      </w:r>
-      <w:r>
-        <w:rPr>
-          <w:rFonts w:ascii="Times New Roman" w:hAnsi="Times New Roman" w:cs="Times New Roman"/>
-        </w:rPr>
-        <w:t xml:space="preserve"> id, </w:t>
-      </w:r>
-      <w:proofErr w:type="spellStart"/>
-      <w:r>
-        <w:rPr>
-          <w:rFonts w:ascii="Times New Roman" w:hAnsi="Times New Roman" w:cs="Times New Roman"/>
-        </w:rPr>
-        <w:t>href</w:t>
-      </w:r>
-      <w:proofErr w:type="spellEnd"/>
-      <w:r>
-        <w:rPr>
-          <w:rFonts w:ascii="Times New Roman" w:hAnsi="Times New Roman" w:cs="Times New Roman"/>
-        </w:rPr>
-        <w:t>, onClick,</w:t>
-      </w:r>
-      <w:r>
-        <w:rPr>
-          <w:rFonts w:ascii="Times New Roman" w:hAnsi="Times New Roman" w:cs="Times New Roman"/>
-        </w:rPr>
-        <w:t xml:space="preserve"> </w:t>
-      </w:r>
-      <w:r>
-        <w:rPr>
-          <w:rFonts w:ascii="Times New Roman" w:hAnsi="Times New Roman" w:cs="Times New Roman"/>
-        </w:rPr>
-        <w:t>originalName and displayName</w:t>
-      </w:r>
-      <w:r>
-        <w:rPr>
-          <w:rFonts w:ascii="Times New Roman" w:hAnsi="Times New Roman" w:cs="Times New Roman"/>
-        </w:rPr>
-        <w:t>,</w:t>
-      </w:r>
-      <w:r>
-        <w:rPr>
-          <w:rFonts w:ascii="Times New Roman" w:hAnsi="Times New Roman" w:cs="Times New Roman"/>
-        </w:rPr>
-        <w:t xml:space="preserve"> plus the style.</w:t>
-      </w:r>
-      <w:r>
-        <w:rPr>
-          <w:rFonts w:ascii="Times New Roman" w:hAnsi="Times New Roman" w:cs="Times New Roman"/>
-        </w:rPr>
-        <w:t xml:space="preserve"> The key difference between the original name and </w:t>
+        <w:t xml:space="preserve">Additionally, </w:t>
+      </w:r>
+      <w:r>
+        <w:rPr>
+          <w:rFonts w:ascii="Times New Roman" w:hAnsi="Times New Roman" w:cs="Times New Roman"/>
+        </w:rPr>
+        <w:t>the role</w:t>
+      </w:r>
+      <w:r>
+        <w:rPr>
+          <w:rFonts w:ascii="Times New Roman" w:hAnsi="Times New Roman" w:cs="Times New Roman"/>
+        </w:rPr>
+        <w:t>-</w:t>
+      </w:r>
+      <w:r>
+        <w:rPr>
+          <w:rFonts w:ascii="Times New Roman" w:hAnsi="Times New Roman" w:cs="Times New Roman"/>
+        </w:rPr>
+        <w:t>based restrictions are been implemented inorder to control the access of functionalities.</w:t>
+      </w:r>
+      <w:r>
+        <w:rPr>
+          <w:rFonts w:ascii="Times New Roman" w:hAnsi="Times New Roman" w:cs="Times New Roman"/>
+        </w:rPr>
+        <w:t xml:space="preserve"> The nurse</w:t>
+      </w:r>
+      <w:r>
+        <w:rPr>
+          <w:rFonts w:ascii="Times New Roman" w:hAnsi="Times New Roman" w:cs="Times New Roman"/>
+        </w:rPr>
+        <w:t>s</w:t>
+      </w:r>
+      <w:r>
+        <w:rPr>
+          <w:rFonts w:ascii="Times New Roman" w:hAnsi="Times New Roman" w:cs="Times New Roman"/>
+        </w:rPr>
+        <w:t xml:space="preserve"> are restricte</w:t>
+      </w:r>
+      <w:r>
+        <w:rPr>
+          <w:rFonts w:ascii="Times New Roman" w:hAnsi="Times New Roman" w:cs="Times New Roman"/>
+        </w:rPr>
+        <w:t xml:space="preserve">d </w:t>
+      </w:r>
+      <w:r>
+        <w:rPr>
+          <w:rFonts w:ascii="Times New Roman" w:hAnsi="Times New Roman" w:cs="Times New Roman"/>
+        </w:rPr>
+        <w:t>from using</w:t>
+      </w:r>
+      <w:r>
+        <w:rPr>
+          <w:rFonts w:ascii="Times New Roman" w:hAnsi="Times New Roman" w:cs="Times New Roman"/>
+        </w:rPr>
+        <w:t xml:space="preserve"> certain features, due to which the implementation of </w:t>
       </w:r>
       <w:r>
         <w:rPr>
@@ -18113,199 +18056,7 @@
         <w:rPr>
           <w:rFonts w:ascii="Times New Roman" w:hAnsi="Times New Roman" w:cs="Times New Roman"/>
         </w:rPr>
-        <w:t>display name is</w:t>
-      </w:r>
-      <w:r>
-        <w:rPr>
-          <w:rFonts w:ascii="Times New Roman" w:hAnsi="Times New Roman" w:cs="Times New Roman"/>
-        </w:rPr>
-        <w:t xml:space="preserve"> that </w:t>
-      </w:r>
-      <w:r>
-        <w:rPr>
-          <w:rFonts w:ascii="Times New Roman" w:hAnsi="Times New Roman" w:cs="Times New Roman"/>
-        </w:rPr>
-        <w:t xml:space="preserve">the names defined </w:t>
-      </w:r>
-      <w:r>
-        <w:rPr>
-          <w:rFonts w:ascii="Times New Roman" w:hAnsi="Times New Roman" w:cs="Times New Roman"/>
-        </w:rPr>
-        <w:t xml:space="preserve">for </w:t>
-      </w:r>
-      <w:r>
-        <w:rPr>
-          <w:rFonts w:ascii="Times New Roman" w:hAnsi="Times New Roman" w:cs="Times New Roman"/>
-        </w:rPr>
-        <w:t xml:space="preserve">icons are </w:t>
-      </w:r>
-      <w:r>
-        <w:rPr>
-          <w:rFonts w:ascii="Times New Roman" w:hAnsi="Times New Roman" w:cs="Times New Roman"/>
-        </w:rPr>
-        <w:t>mapped</w:t>
-      </w:r>
-      <w:r>
-        <w:rPr>
-          <w:rFonts w:ascii="Times New Roman" w:hAnsi="Times New Roman" w:cs="Times New Roman"/>
-        </w:rPr>
-        <w:t xml:space="preserve"> to the original name. </w:t>
-      </w:r>
-      <w:r>
-        <w:rPr>
-          <w:rFonts w:ascii="Times New Roman" w:hAnsi="Times New Roman" w:cs="Times New Roman"/>
-        </w:rPr>
-        <w:t xml:space="preserve">For instance, in the patient dashboard, the left panel has a button called Appointment booking. Inorder to display </w:t>
-      </w:r>
-      <w:r>
-        <w:rPr>
-          <w:rFonts w:ascii="Times New Roman" w:hAnsi="Times New Roman" w:cs="Times New Roman"/>
-        </w:rPr>
-        <w:t xml:space="preserve">an </w:t>
-      </w:r>
-      <w:r>
-        <w:rPr>
-          <w:rFonts w:ascii="Times New Roman" w:hAnsi="Times New Roman" w:cs="Times New Roman"/>
-        </w:rPr>
-        <w:t>appropriate</w:t>
-      </w:r>
-      <w:r>
-        <w:rPr>
-          <w:rFonts w:ascii="Times New Roman" w:hAnsi="Times New Roman" w:cs="Times New Roman"/>
-        </w:rPr>
-        <w:t xml:space="preserve"> icon, the original name </w:t>
-      </w:r>
-      <w:r>
-        <w:rPr>
-          <w:rFonts w:ascii="Times New Roman" w:hAnsi="Times New Roman" w:cs="Times New Roman"/>
-        </w:rPr>
-        <w:t xml:space="preserve">defined should be </w:t>
-      </w:r>
-      <w:r>
-        <w:rPr>
-          <w:rFonts w:ascii="Times New Roman" w:hAnsi="Times New Roman" w:cs="Times New Roman"/>
-        </w:rPr>
-        <w:t>referred</w:t>
-      </w:r>
-      <w:r>
-        <w:rPr>
-          <w:rFonts w:ascii="Times New Roman" w:hAnsi="Times New Roman" w:cs="Times New Roman"/>
-        </w:rPr>
-        <w:t xml:space="preserve"> to</w:t>
-      </w:r>
-      <w:r>
-        <w:rPr>
-          <w:rFonts w:ascii="Times New Roman" w:hAnsi="Times New Roman" w:cs="Times New Roman"/>
-        </w:rPr>
-        <w:t>.</w:t>
-      </w:r>
-      <w:r>
-        <w:rPr>
-          <w:rFonts w:ascii="Times New Roman" w:hAnsi="Times New Roman" w:cs="Times New Roman"/>
-        </w:rPr>
-        <w:t xml:space="preserve"> </w:t>
-      </w:r>
-    </w:p>
-    <w:p>
-      <w:pPr>
-        <w:ind w:firstLine="360"/>
-        <w:rPr>
-          <w:rFonts w:ascii="Times New Roman" w:hAnsi="Times New Roman" w:cs="Times New Roman"/>
-        </w:rPr>
-      </w:pPr>
-      <w:r>
-        <w:rPr>
-          <w:rFonts w:ascii="Times New Roman" w:hAnsi="Times New Roman" w:cs="Times New Roman"/>
-        </w:rPr>
-        <w:t xml:space="preserve">Additionally, </w:t>
-      </w:r>
-      <w:r>
-        <w:rPr>
-          <w:rFonts w:ascii="Times New Roman" w:hAnsi="Times New Roman" w:cs="Times New Roman"/>
-        </w:rPr>
-        <w:t>the role</w:t>
-      </w:r>
-      <w:r>
-        <w:rPr>
-          <w:rFonts w:ascii="Times New Roman" w:hAnsi="Times New Roman" w:cs="Times New Roman"/>
-        </w:rPr>
-        <w:t>-</w:t>
-      </w:r>
-      <w:r>
-        <w:rPr>
-          <w:rFonts w:ascii="Times New Roman" w:hAnsi="Times New Roman" w:cs="Times New Roman"/>
-        </w:rPr>
-        <w:t xml:space="preserve">based restrictions </w:t>
-      </w:r>
-      <w:proofErr w:type="gramStart"/>
-      <w:r>
-        <w:rPr>
-          <w:rFonts w:ascii="Times New Roman" w:hAnsi="Times New Roman" w:cs="Times New Roman"/>
-        </w:rPr>
-        <w:t>are been</w:t>
-      </w:r>
-      <w:proofErr w:type="gramEnd"/>
-      <w:r>
-        <w:rPr>
-          <w:rFonts w:ascii="Times New Roman" w:hAnsi="Times New Roman" w:cs="Times New Roman"/>
-        </w:rPr>
-        <w:t xml:space="preserve"> implemented inorder to control the access of functionalities.</w:t>
-      </w:r>
-      <w:r>
-        <w:rPr>
-          <w:rFonts w:ascii="Times New Roman" w:hAnsi="Times New Roman" w:cs="Times New Roman"/>
-        </w:rPr>
-        <w:t xml:space="preserve"> The nurse</w:t>
-      </w:r>
-      <w:r>
-        <w:rPr>
-          <w:rFonts w:ascii="Times New Roman" w:hAnsi="Times New Roman" w:cs="Times New Roman"/>
-        </w:rPr>
-        <w:t>s</w:t>
-      </w:r>
-      <w:r>
-        <w:rPr>
-          <w:rFonts w:ascii="Times New Roman" w:hAnsi="Times New Roman" w:cs="Times New Roman"/>
-        </w:rPr>
-        <w:t xml:space="preserve"> are restricte</w:t>
-      </w:r>
-      <w:r>
-        <w:rPr>
-          <w:rFonts w:ascii="Times New Roman" w:hAnsi="Times New Roman" w:cs="Times New Roman"/>
-        </w:rPr>
-        <w:t xml:space="preserve">d </w:t>
-      </w:r>
-      <w:r>
-        <w:rPr>
-          <w:rFonts w:ascii="Times New Roman" w:hAnsi="Times New Roman" w:cs="Times New Roman"/>
-        </w:rPr>
-        <w:t>from using</w:t>
-      </w:r>
-      <w:r>
-        <w:rPr>
-          <w:rFonts w:ascii="Times New Roman" w:hAnsi="Times New Roman" w:cs="Times New Roman"/>
-        </w:rPr>
-        <w:t xml:space="preserve"> certain features, due to which the implementation of </w:t>
-      </w:r>
-      <w:r>
-        <w:rPr>
-          <w:rFonts w:ascii="Times New Roman" w:hAnsi="Times New Roman" w:cs="Times New Roman"/>
-        </w:rPr>
-        <w:t xml:space="preserve">the </w:t>
-      </w:r>
-      <w:proofErr w:type="gramStart"/>
-      <w:r>
-        <w:rPr>
-          <w:rFonts w:ascii="Times New Roman" w:hAnsi="Times New Roman" w:cs="Times New Roman"/>
-        </w:rPr>
-        <w:t>link.disabled</w:t>
-      </w:r>
-      <w:proofErr w:type="gramEnd"/>
-      <w:r>
-        <w:rPr>
-          <w:rFonts w:ascii="Times New Roman" w:hAnsi="Times New Roman" w:cs="Times New Roman"/>
-        </w:rPr>
-        <w:t xml:space="preserve"> </w:t>
+        <w:t xml:space="preserve">link.disabled </w:t>
       </w:r>
       <w:r>
         <w:rPr>
@@ -18491,19 +18242,11 @@
         </w:rPr>
         <w:t xml:space="preserve"> or network problem, the error </w:t>
       </w:r>
-      <w:proofErr w:type="gramStart"/>
-      <w:r>
-        <w:rPr>
-          <w:rFonts w:ascii="Times New Roman" w:hAnsi="Times New Roman" w:cs="Times New Roman"/>
-        </w:rPr>
-        <w:t>is been</w:t>
-      </w:r>
-      <w:proofErr w:type="gramEnd"/>
-      <w:r>
-        <w:rPr>
-          <w:rFonts w:ascii="Times New Roman" w:hAnsi="Times New Roman" w:cs="Times New Roman"/>
-        </w:rPr>
-        <w:t xml:space="preserve"> displayed </w:t>
+      <w:r>
+        <w:rPr>
+          <w:rFonts w:ascii="Times New Roman" w:hAnsi="Times New Roman" w:cs="Times New Roman"/>
+        </w:rPr>
+        <w:t xml:space="preserve">is been displayed </w:t>
       </w:r>
       <w:r>
         <w:rPr>
@@ -18586,7 +18329,6 @@
           <w:rFonts w:ascii="Times New Roman" w:hAnsi="Times New Roman" w:cs="Times New Roman"/>
         </w:rPr>
       </w:pPr>
-      <w:proofErr w:type="gramStart"/>
       <w:r>
         <w:rPr>
           <w:rFonts w:ascii="Times New Roman" w:hAnsi="Times New Roman" w:cs="Times New Roman"/>
@@ -18597,14 +18339,7 @@
         <w:rPr>
           <w:rFonts w:ascii="Times New Roman" w:hAnsi="Times New Roman" w:cs="Times New Roman"/>
         </w:rPr>
-        <w:t xml:space="preserve"> ,</w:t>
-      </w:r>
-      <w:proofErr w:type="gramEnd"/>
-      <w:r>
-        <w:rPr>
-          <w:rFonts w:ascii="Times New Roman" w:hAnsi="Times New Roman" w:cs="Times New Roman"/>
-        </w:rPr>
-        <w:t xml:space="preserve"> </w:t>
+        <w:t xml:space="preserve"> , </w:t>
       </w:r>
       <w:r>
         <w:rPr>
@@ -18660,6 +18395,7 @@
         </w:numPr>
       </w:pPr>
       <w:r>
+        <w:lastRenderedPageBreak/>
         <w:t xml:space="preserve">Register </w:t>
       </w:r>
       <w:r>
@@ -18694,21 +18430,7 @@
         <w:rPr>
           <w:rFonts w:ascii="Times New Roman" w:hAnsi="Times New Roman" w:cs="Times New Roman"/>
         </w:rPr>
-        <w:t xml:space="preserve">street address, postcode, city and password. </w:t>
-      </w:r>
-      <w:proofErr w:type="gramStart"/>
-      <w:r>
-        <w:rPr>
-          <w:rFonts w:ascii="Times New Roman" w:hAnsi="Times New Roman" w:cs="Times New Roman"/>
-        </w:rPr>
-        <w:t>All of</w:t>
-      </w:r>
-      <w:proofErr w:type="gramEnd"/>
-      <w:r>
-        <w:rPr>
-          <w:rFonts w:ascii="Times New Roman" w:hAnsi="Times New Roman" w:cs="Times New Roman"/>
-        </w:rPr>
-        <w:t xml:space="preserve"> these fields have the tag required</w:t>
+        <w:t>street address, postcode, city and password. All of these fields have the tag required</w:t>
       </w:r>
       <w:r>
         <w:rPr>
@@ -18738,57 +18460,151 @@
         <w:rPr>
           <w:rFonts w:ascii="Times New Roman" w:hAnsi="Times New Roman" w:cs="Times New Roman"/>
         </w:rPr>
+        <w:t xml:space="preserve"> is</w:t>
+      </w:r>
+      <w:r>
+        <w:rPr>
+          <w:rFonts w:ascii="Times New Roman" w:hAnsi="Times New Roman" w:cs="Times New Roman"/>
+        </w:rPr>
+        <w:t xml:space="preserve"> been divided into two </w:t>
+      </w:r>
+      <w:r>
+        <w:rPr>
+          <w:rFonts w:ascii="Times New Roman" w:hAnsi="Times New Roman" w:cs="Times New Roman"/>
+        </w:rPr>
+        <w:t>halves named</w:t>
+      </w:r>
+      <w:r>
+        <w:rPr>
+          <w:rFonts w:ascii="Times New Roman" w:hAnsi="Times New Roman" w:cs="Times New Roman"/>
+        </w:rPr>
+        <w:t xml:space="preserve"> step1 and step2</w:t>
+      </w:r>
+      <w:r>
+        <w:rPr>
+          <w:rFonts w:ascii="Times New Roman" w:hAnsi="Times New Roman" w:cs="Times New Roman"/>
+        </w:rPr>
+        <w:t xml:space="preserve">. Unless the </w:t>
+      </w:r>
+      <w:r>
+        <w:rPr>
+          <w:rFonts w:ascii="Times New Roman" w:hAnsi="Times New Roman" w:cs="Times New Roman"/>
+        </w:rPr>
+        <w:t>step 1</w:t>
+      </w:r>
+      <w:r>
+        <w:rPr>
+          <w:rFonts w:ascii="Times New Roman" w:hAnsi="Times New Roman" w:cs="Times New Roman"/>
+        </w:rPr>
+        <w:t xml:space="preserve"> is completed one cannot click the NEXT button</w:t>
+      </w:r>
+      <w:r>
+        <w:rPr>
+          <w:rFonts w:ascii="Times New Roman" w:hAnsi="Times New Roman" w:cs="Times New Roman"/>
+        </w:rPr>
+        <w:t>.</w:t>
+      </w:r>
+      <w:r>
+        <w:rPr>
+          <w:rFonts w:ascii="Times New Roman" w:hAnsi="Times New Roman" w:cs="Times New Roman"/>
+        </w:rPr>
         <w:t xml:space="preserve"> </w:t>
       </w:r>
-      <w:proofErr w:type="gramStart"/>
-      <w:r>
-        <w:rPr>
-          <w:rFonts w:ascii="Times New Roman" w:hAnsi="Times New Roman" w:cs="Times New Roman"/>
-        </w:rPr>
-        <w:t>is</w:t>
-      </w:r>
-      <w:r>
-        <w:rPr>
-          <w:rFonts w:ascii="Times New Roman" w:hAnsi="Times New Roman" w:cs="Times New Roman"/>
-        </w:rPr>
-        <w:t xml:space="preserve"> been</w:t>
-      </w:r>
-      <w:proofErr w:type="gramEnd"/>
-      <w:r>
-        <w:rPr>
-          <w:rFonts w:ascii="Times New Roman" w:hAnsi="Times New Roman" w:cs="Times New Roman"/>
-        </w:rPr>
-        <w:t xml:space="preserve"> divided into two </w:t>
-      </w:r>
-      <w:r>
-        <w:rPr>
-          <w:rFonts w:ascii="Times New Roman" w:hAnsi="Times New Roman" w:cs="Times New Roman"/>
-        </w:rPr>
-        <w:t>halves named</w:t>
-      </w:r>
-      <w:r>
-        <w:rPr>
-          <w:rFonts w:ascii="Times New Roman" w:hAnsi="Times New Roman" w:cs="Times New Roman"/>
-        </w:rPr>
-        <w:t xml:space="preserve"> step1 and step2</w:t>
-      </w:r>
-      <w:r>
-        <w:rPr>
-          <w:rFonts w:ascii="Times New Roman" w:hAnsi="Times New Roman" w:cs="Times New Roman"/>
-        </w:rPr>
-        <w:t xml:space="preserve">. Unless the </w:t>
-      </w:r>
-      <w:r>
-        <w:rPr>
-          <w:rFonts w:ascii="Times New Roman" w:hAnsi="Times New Roman" w:cs="Times New Roman"/>
-        </w:rPr>
-        <w:t>step 1</w:t>
-      </w:r>
-      <w:r>
-        <w:rPr>
-          <w:rFonts w:ascii="Times New Roman" w:hAnsi="Times New Roman" w:cs="Times New Roman"/>
-        </w:rPr>
-        <w:t xml:space="preserve"> is completed one cannot click the NEXT button</w:t>
+      <w:r>
+        <w:rPr>
+          <w:rFonts w:ascii="Times New Roman" w:hAnsi="Times New Roman" w:cs="Times New Roman"/>
+        </w:rPr>
+        <w:t>Once entered all the details</w:t>
+      </w:r>
+      <w:r>
+        <w:rPr>
+          <w:rFonts w:ascii="Times New Roman" w:hAnsi="Times New Roman" w:cs="Times New Roman"/>
+        </w:rPr>
+        <w:t xml:space="preserve"> in step1</w:t>
+      </w:r>
+      <w:r>
+        <w:rPr>
+          <w:rFonts w:ascii="Times New Roman" w:hAnsi="Times New Roman" w:cs="Times New Roman"/>
+        </w:rPr>
+        <w:t xml:space="preserve">, the Next button activates and the step 2 form is been seen. Upon successfully entering all the details, the Register button is been clicked. If incase, one wants to check the </w:t>
+      </w:r>
+      <w:r>
+        <w:rPr>
+          <w:rFonts w:ascii="Times New Roman" w:hAnsi="Times New Roman" w:cs="Times New Roman"/>
+        </w:rPr>
+        <w:t>details before clicking Register</w:t>
+      </w:r>
+      <w:r>
+        <w:rPr>
+          <w:rFonts w:ascii="Times New Roman" w:hAnsi="Times New Roman" w:cs="Times New Roman"/>
+        </w:rPr>
+        <w:t xml:space="preserve"> button</w:t>
+      </w:r>
+      <w:r>
+        <w:rPr>
+          <w:rFonts w:ascii="Times New Roman" w:hAnsi="Times New Roman" w:cs="Times New Roman"/>
+        </w:rPr>
+        <w:t>, a Back button is been implemented</w:t>
+      </w:r>
+      <w:r>
+        <w:rPr>
+          <w:rFonts w:ascii="Times New Roman" w:hAnsi="Times New Roman" w:cs="Times New Roman"/>
+        </w:rPr>
+        <w:t xml:space="preserve"> which helps the user to go back to step 1.</w:t>
+      </w:r>
+      <w:r>
+        <w:rPr>
+          <w:rFonts w:ascii="Times New Roman" w:hAnsi="Times New Roman" w:cs="Times New Roman"/>
+        </w:rPr>
+        <w:t xml:space="preserve"> </w:t>
+      </w:r>
+      <w:r>
+        <w:rPr>
+          <w:rFonts w:ascii="Times New Roman" w:hAnsi="Times New Roman" w:cs="Times New Roman"/>
+        </w:rPr>
+        <w:t>This</w:t>
+      </w:r>
+      <w:r>
+        <w:rPr>
+          <w:rFonts w:ascii="Times New Roman" w:hAnsi="Times New Roman" w:cs="Times New Roman"/>
+        </w:rPr>
+        <w:t xml:space="preserve"> setup</w:t>
+      </w:r>
+      <w:r>
+        <w:rPr>
+          <w:rFonts w:ascii="Times New Roman" w:hAnsi="Times New Roman" w:cs="Times New Roman"/>
+        </w:rPr>
+        <w:t xml:space="preserve"> enables </w:t>
+      </w:r>
+      <w:r>
+        <w:rPr>
+          <w:rFonts w:ascii="Times New Roman" w:hAnsi="Times New Roman" w:cs="Times New Roman"/>
+        </w:rPr>
+        <w:t xml:space="preserve">a </w:t>
+      </w:r>
+      <w:r>
+        <w:rPr>
+          <w:rFonts w:ascii="Times New Roman" w:hAnsi="Times New Roman" w:cs="Times New Roman"/>
+        </w:rPr>
+        <w:t>user-friendly</w:t>
+      </w:r>
+      <w:r>
+        <w:rPr>
+          <w:rFonts w:ascii="Times New Roman" w:hAnsi="Times New Roman" w:cs="Times New Roman"/>
+        </w:rPr>
+        <w:t xml:space="preserve"> interface with clear information </w:t>
+      </w:r>
+      <w:r>
+        <w:rPr>
+          <w:rFonts w:ascii="Times New Roman" w:hAnsi="Times New Roman" w:cs="Times New Roman"/>
+        </w:rPr>
+        <w:t>been conveyed to the user</w:t>
+      </w:r>
+      <w:r>
+        <w:rPr>
+          <w:rFonts w:ascii="Times New Roman" w:hAnsi="Times New Roman" w:cs="Times New Roman"/>
+        </w:rPr>
+        <w:t xml:space="preserve"> along with buttons</w:t>
       </w:r>
       <w:r>
         <w:rPr>
@@ -18796,149 +18612,67 @@
         </w:rPr>
         <w:t>.</w:t>
       </w:r>
-      <w:r>
-        <w:rPr>
-          <w:rFonts w:ascii="Times New Roman" w:hAnsi="Times New Roman" w:cs="Times New Roman"/>
-        </w:rPr>
-        <w:t xml:space="preserve"> </w:t>
-      </w:r>
-      <w:r>
-        <w:rPr>
-          <w:rFonts w:ascii="Times New Roman" w:hAnsi="Times New Roman" w:cs="Times New Roman"/>
-        </w:rPr>
-        <w:t>Once entered all the details</w:t>
-      </w:r>
-      <w:r>
-        <w:rPr>
-          <w:rFonts w:ascii="Times New Roman" w:hAnsi="Times New Roman" w:cs="Times New Roman"/>
-        </w:rPr>
-        <w:t xml:space="preserve"> in step1</w:t>
-      </w:r>
-      <w:r>
-        <w:rPr>
-          <w:rFonts w:ascii="Times New Roman" w:hAnsi="Times New Roman" w:cs="Times New Roman"/>
-        </w:rPr>
-        <w:t xml:space="preserve">, the Next button activates and the step 2 form </w:t>
-      </w:r>
-      <w:proofErr w:type="gramStart"/>
-      <w:r>
-        <w:rPr>
-          <w:rFonts w:ascii="Times New Roman" w:hAnsi="Times New Roman" w:cs="Times New Roman"/>
-        </w:rPr>
-        <w:t>is been</w:t>
-      </w:r>
-      <w:proofErr w:type="gramEnd"/>
-      <w:r>
-        <w:rPr>
-          <w:rFonts w:ascii="Times New Roman" w:hAnsi="Times New Roman" w:cs="Times New Roman"/>
-        </w:rPr>
-        <w:t xml:space="preserve"> seen. Upon successfully entering all the details, the Register button </w:t>
-      </w:r>
-      <w:proofErr w:type="gramStart"/>
-      <w:r>
-        <w:rPr>
-          <w:rFonts w:ascii="Times New Roman" w:hAnsi="Times New Roman" w:cs="Times New Roman"/>
-        </w:rPr>
-        <w:t>is been</w:t>
-      </w:r>
-      <w:proofErr w:type="gramEnd"/>
-      <w:r>
-        <w:rPr>
-          <w:rFonts w:ascii="Times New Roman" w:hAnsi="Times New Roman" w:cs="Times New Roman"/>
-        </w:rPr>
-        <w:t xml:space="preserve"> clicked. If incase, one wants to check the </w:t>
-      </w:r>
-      <w:r>
-        <w:rPr>
-          <w:rFonts w:ascii="Times New Roman" w:hAnsi="Times New Roman" w:cs="Times New Roman"/>
-        </w:rPr>
-        <w:t>details before clicking Register</w:t>
-      </w:r>
-      <w:r>
-        <w:rPr>
-          <w:rFonts w:ascii="Times New Roman" w:hAnsi="Times New Roman" w:cs="Times New Roman"/>
-        </w:rPr>
-        <w:t xml:space="preserve"> button</w:t>
-      </w:r>
-      <w:r>
-        <w:rPr>
-          <w:rFonts w:ascii="Times New Roman" w:hAnsi="Times New Roman" w:cs="Times New Roman"/>
-        </w:rPr>
-        <w:t xml:space="preserve">, a Back button </w:t>
-      </w:r>
-      <w:proofErr w:type="gramStart"/>
-      <w:r>
-        <w:rPr>
-          <w:rFonts w:ascii="Times New Roman" w:hAnsi="Times New Roman" w:cs="Times New Roman"/>
-        </w:rPr>
-        <w:t>is been</w:t>
-      </w:r>
-      <w:proofErr w:type="gramEnd"/>
-      <w:r>
-        <w:rPr>
-          <w:rFonts w:ascii="Times New Roman" w:hAnsi="Times New Roman" w:cs="Times New Roman"/>
-        </w:rPr>
-        <w:t xml:space="preserve"> implemented</w:t>
-      </w:r>
-      <w:r>
-        <w:rPr>
-          <w:rFonts w:ascii="Times New Roman" w:hAnsi="Times New Roman" w:cs="Times New Roman"/>
-        </w:rPr>
-        <w:t xml:space="preserve"> which helps the user to go back to step 1.</w:t>
-      </w:r>
-      <w:r>
-        <w:rPr>
-          <w:rFonts w:ascii="Times New Roman" w:hAnsi="Times New Roman" w:cs="Times New Roman"/>
-        </w:rPr>
-        <w:t xml:space="preserve"> </w:t>
-      </w:r>
-      <w:r>
-        <w:rPr>
-          <w:rFonts w:ascii="Times New Roman" w:hAnsi="Times New Roman" w:cs="Times New Roman"/>
-        </w:rPr>
-        <w:t>This</w:t>
-      </w:r>
-      <w:r>
-        <w:rPr>
-          <w:rFonts w:ascii="Times New Roman" w:hAnsi="Times New Roman" w:cs="Times New Roman"/>
-        </w:rPr>
-        <w:t xml:space="preserve"> setup</w:t>
-      </w:r>
-      <w:r>
-        <w:rPr>
-          <w:rFonts w:ascii="Times New Roman" w:hAnsi="Times New Roman" w:cs="Times New Roman"/>
-        </w:rPr>
-        <w:t xml:space="preserve"> enables </w:t>
-      </w:r>
-      <w:r>
-        <w:rPr>
-          <w:rFonts w:ascii="Times New Roman" w:hAnsi="Times New Roman" w:cs="Times New Roman"/>
-        </w:rPr>
-        <w:t xml:space="preserve">a </w:t>
-      </w:r>
-      <w:r>
-        <w:rPr>
-          <w:rFonts w:ascii="Times New Roman" w:hAnsi="Times New Roman" w:cs="Times New Roman"/>
-        </w:rPr>
-        <w:t>user-friendly</w:t>
-      </w:r>
-      <w:r>
-        <w:rPr>
-          <w:rFonts w:ascii="Times New Roman" w:hAnsi="Times New Roman" w:cs="Times New Roman"/>
-        </w:rPr>
-        <w:t xml:space="preserve"> interface with clear information </w:t>
-      </w:r>
-      <w:r>
-        <w:rPr>
-          <w:rFonts w:ascii="Times New Roman" w:hAnsi="Times New Roman" w:cs="Times New Roman"/>
-        </w:rPr>
-        <w:t>been conveyed to the user</w:t>
-      </w:r>
-      <w:r>
-        <w:rPr>
-          <w:rFonts w:ascii="Times New Roman" w:hAnsi="Times New Roman" w:cs="Times New Roman"/>
-        </w:rPr>
-        <w:t xml:space="preserve"> along with buttons</w:t>
+    </w:p>
+    <w:p>
+      <w:pPr>
+        <w:rPr>
+          <w:rFonts w:ascii="Times New Roman" w:hAnsi="Times New Roman" w:cs="Times New Roman"/>
+        </w:rPr>
+      </w:pPr>
+      <w:r>
+        <w:rPr>
+          <w:rFonts w:ascii="Times New Roman" w:hAnsi="Times New Roman" w:cs="Times New Roman"/>
+        </w:rPr>
+        <w:t>After successfully registering,</w:t>
+      </w:r>
+      <w:r>
+        <w:rPr>
+          <w:rFonts w:ascii="Times New Roman" w:hAnsi="Times New Roman" w:cs="Times New Roman"/>
+        </w:rPr>
+        <w:t xml:space="preserve"> the user is navigated to the login screen and</w:t>
+      </w:r>
+      <w:r>
+        <w:rPr>
+          <w:rFonts w:ascii="Times New Roman" w:hAnsi="Times New Roman" w:cs="Times New Roman"/>
+        </w:rPr>
+        <w:t xml:space="preserve"> the data is been sent to the database with the help of API </w:t>
+      </w:r>
+      <w:r>
+        <w:rPr>
+          <w:rFonts w:ascii="Times New Roman" w:hAnsi="Times New Roman" w:cs="Times New Roman"/>
+        </w:rPr>
+        <w:t>call</w:t>
+      </w:r>
+      <w:r>
+        <w:rPr>
+          <w:rFonts w:ascii="Times New Roman" w:hAnsi="Times New Roman" w:cs="Times New Roman"/>
+        </w:rPr>
+        <w:t xml:space="preserve"> and been stored successfully.</w:t>
+      </w:r>
+    </w:p>
+    <w:p>
+      <w:pPr>
+        <w:rPr>
+          <w:rFonts w:ascii="Times New Roman" w:hAnsi="Times New Roman" w:cs="Times New Roman"/>
+        </w:rPr>
+      </w:pPr>
+      <w:r>
+        <w:rPr>
+          <w:rFonts w:ascii="Times New Roman" w:hAnsi="Times New Roman" w:cs="Times New Roman"/>
+        </w:rPr>
+        <w:t xml:space="preserve">Appendix, shows the implementation of register </w:t>
+      </w:r>
+      <w:r>
+        <w:rPr>
+          <w:rFonts w:ascii="Times New Roman" w:hAnsi="Times New Roman" w:cs="Times New Roman"/>
+        </w:rPr>
+        <w:t xml:space="preserve">page, where the register form is been imported as a component along with the login.css file plus the image being imported from the </w:t>
+      </w:r>
+      <w:r>
+        <w:rPr>
+          <w:rFonts w:ascii="Times New Roman" w:hAnsi="Times New Roman" w:cs="Times New Roman"/>
+        </w:rPr>
+        <w:t>assets</w:t>
       </w:r>
       <w:r>
         <w:rPr>
@@ -18957,100 +18691,8 @@
         <w:rPr>
           <w:rFonts w:ascii="Times New Roman" w:hAnsi="Times New Roman" w:cs="Times New Roman"/>
         </w:rPr>
-        <w:t>After successfully registering,</w:t>
-      </w:r>
-      <w:r>
-        <w:rPr>
-          <w:rFonts w:ascii="Times New Roman" w:hAnsi="Times New Roman" w:cs="Times New Roman"/>
-        </w:rPr>
-        <w:t xml:space="preserve"> the user is navigated to the login screen and</w:t>
-      </w:r>
-      <w:r>
-        <w:rPr>
-          <w:rFonts w:ascii="Times New Roman" w:hAnsi="Times New Roman" w:cs="Times New Roman"/>
-        </w:rPr>
-        <w:t xml:space="preserve"> the data </w:t>
-      </w:r>
-      <w:proofErr w:type="gramStart"/>
-      <w:r>
-        <w:rPr>
-          <w:rFonts w:ascii="Times New Roman" w:hAnsi="Times New Roman" w:cs="Times New Roman"/>
-        </w:rPr>
-        <w:t>is been</w:t>
-      </w:r>
-      <w:proofErr w:type="gramEnd"/>
-      <w:r>
-        <w:rPr>
-          <w:rFonts w:ascii="Times New Roman" w:hAnsi="Times New Roman" w:cs="Times New Roman"/>
-        </w:rPr>
-        <w:t xml:space="preserve"> sent to the database with the help of API </w:t>
-      </w:r>
-      <w:r>
-        <w:rPr>
-          <w:rFonts w:ascii="Times New Roman" w:hAnsi="Times New Roman" w:cs="Times New Roman"/>
-        </w:rPr>
-        <w:t>call</w:t>
-      </w:r>
-      <w:r>
-        <w:rPr>
-          <w:rFonts w:ascii="Times New Roman" w:hAnsi="Times New Roman" w:cs="Times New Roman"/>
-        </w:rPr>
-        <w:t xml:space="preserve"> and been stored successfully.</w:t>
-      </w:r>
-    </w:p>
-    <w:p>
-      <w:pPr>
-        <w:rPr>
-          <w:rFonts w:ascii="Times New Roman" w:hAnsi="Times New Roman" w:cs="Times New Roman"/>
-        </w:rPr>
-      </w:pPr>
-      <w:proofErr w:type="gramStart"/>
-      <w:r>
-        <w:rPr>
-          <w:rFonts w:ascii="Times New Roman" w:hAnsi="Times New Roman" w:cs="Times New Roman"/>
-        </w:rPr>
-        <w:t>Appendix,</w:t>
-      </w:r>
-      <w:proofErr w:type="gramEnd"/>
-      <w:r>
-        <w:rPr>
-          <w:rFonts w:ascii="Times New Roman" w:hAnsi="Times New Roman" w:cs="Times New Roman"/>
-        </w:rPr>
-        <w:t xml:space="preserve"> shows the implementation of register </w:t>
-      </w:r>
-      <w:r>
-        <w:rPr>
-          <w:rFonts w:ascii="Times New Roman" w:hAnsi="Times New Roman" w:cs="Times New Roman"/>
-        </w:rPr>
-        <w:t xml:space="preserve">page, where the register form is been imported as a component along with the login.css file plus the image being imported from the </w:t>
-      </w:r>
-      <w:r>
-        <w:rPr>
-          <w:rFonts w:ascii="Times New Roman" w:hAnsi="Times New Roman" w:cs="Times New Roman"/>
-        </w:rPr>
-        <w:t>assets</w:t>
-      </w:r>
-      <w:r>
-        <w:rPr>
-          <w:rFonts w:ascii="Times New Roman" w:hAnsi="Times New Roman" w:cs="Times New Roman"/>
-        </w:rPr>
-        <w:t>.</w:t>
-      </w:r>
-    </w:p>
-    <w:p>
-      <w:pPr>
-        <w:rPr>
-          <w:rFonts w:ascii="Times New Roman" w:hAnsi="Times New Roman" w:cs="Times New Roman"/>
-        </w:rPr>
-      </w:pPr>
-      <w:proofErr w:type="gramStart"/>
-      <w:r>
-        <w:rPr>
-          <w:rFonts w:ascii="Times New Roman" w:hAnsi="Times New Roman" w:cs="Times New Roman"/>
-        </w:rPr>
         <w:t>Fig,  shows</w:t>
       </w:r>
-      <w:proofErr w:type="gramEnd"/>
       <w:r>
         <w:rPr>
           <w:rFonts w:ascii="Times New Roman" w:hAnsi="Times New Roman" w:cs="Times New Roman"/>
@@ -19073,7 +18715,6 @@
         </w:numPr>
       </w:pPr>
       <w:r>
-        <w:lastRenderedPageBreak/>
         <w:t>Staff Login</w:t>
       </w:r>
       <w:r>
@@ -19175,21 +18816,7 @@
         <w:rPr>
           <w:rFonts w:ascii="Times New Roman" w:hAnsi="Times New Roman" w:cs="Times New Roman"/>
         </w:rPr>
-        <w:t xml:space="preserve"> The validation of the staff type </w:t>
-      </w:r>
-      <w:proofErr w:type="gramStart"/>
-      <w:r>
-        <w:rPr>
-          <w:rFonts w:ascii="Times New Roman" w:hAnsi="Times New Roman" w:cs="Times New Roman"/>
-        </w:rPr>
-        <w:t>is been</w:t>
-      </w:r>
-      <w:proofErr w:type="gramEnd"/>
-      <w:r>
-        <w:rPr>
-          <w:rFonts w:ascii="Times New Roman" w:hAnsi="Times New Roman" w:cs="Times New Roman"/>
-        </w:rPr>
-        <w:t xml:space="preserve"> done based on the email address.</w:t>
+        <w:t xml:space="preserve"> The validation of the staff type is been done based on the email address.</w:t>
       </w:r>
       <w:r>
         <w:rPr>
@@ -19241,19 +18868,11 @@
           <w:rFonts w:ascii="Times New Roman" w:hAnsi="Times New Roman" w:cs="Times New Roman"/>
         </w:rPr>
       </w:pPr>
-      <w:proofErr w:type="gramStart"/>
-      <w:r>
-        <w:rPr>
-          <w:rFonts w:ascii="Times New Roman" w:hAnsi="Times New Roman" w:cs="Times New Roman"/>
-        </w:rPr>
-        <w:t>Fig,</w:t>
-      </w:r>
-      <w:proofErr w:type="gramEnd"/>
-      <w:r>
-        <w:rPr>
-          <w:rFonts w:ascii="Times New Roman" w:hAnsi="Times New Roman" w:cs="Times New Roman"/>
-        </w:rPr>
-        <w:t xml:space="preserve"> shows the register page.</w:t>
+      <w:r>
+        <w:rPr>
+          <w:rFonts w:ascii="Times New Roman" w:hAnsi="Times New Roman" w:cs="Times New Roman"/>
+        </w:rPr>
+        <w:t>Fig, shows the register page.</w:t>
       </w:r>
     </w:p>
     <w:p>
@@ -19600,13 +19219,11 @@
         </w:numPr>
       </w:pPr>
       <w:r>
+        <w:lastRenderedPageBreak/>
         <w:t>Appointment Booking</w:t>
       </w:r>
       <w:r>
-        <w:t xml:space="preserve"> </w:t>
-      </w:r>
-      <w:r>
-        <w:t>Component</w:t>
+        <w:t xml:space="preserve"> Component</w:t>
       </w:r>
     </w:p>
     <w:p>
@@ -19651,21 +19268,7 @@
         <w:rPr>
           <w:rFonts w:ascii="Times New Roman" w:hAnsi="Times New Roman" w:cs="Times New Roman"/>
         </w:rPr>
-        <w:t xml:space="preserve">The components </w:t>
-      </w:r>
-      <w:proofErr w:type="gramStart"/>
-      <w:r>
-        <w:rPr>
-          <w:rFonts w:ascii="Times New Roman" w:hAnsi="Times New Roman" w:cs="Times New Roman"/>
-        </w:rPr>
-        <w:t>is</w:t>
-      </w:r>
-      <w:proofErr w:type="gramEnd"/>
-      <w:r>
-        <w:rPr>
-          <w:rFonts w:ascii="Times New Roman" w:hAnsi="Times New Roman" w:cs="Times New Roman"/>
-        </w:rPr>
-        <w:t xml:space="preserve"> divided into four steps</w:t>
+        <w:t>The components is divided into four steps</w:t>
       </w:r>
     </w:p>
     <w:p>
@@ -19693,21 +19296,7 @@
         <w:rPr>
           <w:rFonts w:ascii="Times New Roman" w:hAnsi="Times New Roman" w:cs="Times New Roman"/>
         </w:rPr>
-        <w:t xml:space="preserve">Step 2: A calendar is displayed where the patient </w:t>
-      </w:r>
-      <w:proofErr w:type="gramStart"/>
-      <w:r>
-        <w:rPr>
-          <w:rFonts w:ascii="Times New Roman" w:hAnsi="Times New Roman" w:cs="Times New Roman"/>
-        </w:rPr>
-        <w:t>has to</w:t>
-      </w:r>
-      <w:proofErr w:type="gramEnd"/>
-      <w:r>
-        <w:rPr>
-          <w:rFonts w:ascii="Times New Roman" w:hAnsi="Times New Roman" w:cs="Times New Roman"/>
-        </w:rPr>
-        <w:t xml:space="preserve"> opt for the convenient date to schedule the appointment.</w:t>
+        <w:t>Step 2: A calendar is displayed where the patient has to opt for the convenient date to schedule the appointment.</w:t>
       </w:r>
     </w:p>
     <w:p>
@@ -19751,21 +19340,7 @@
         <w:rPr>
           <w:rFonts w:ascii="Times New Roman" w:hAnsi="Times New Roman" w:cs="Times New Roman"/>
         </w:rPr>
-        <w:t xml:space="preserve"> </w:t>
-      </w:r>
-      <w:proofErr w:type="gramStart"/>
-      <w:r>
-        <w:rPr>
-          <w:rFonts w:ascii="Times New Roman" w:hAnsi="Times New Roman" w:cs="Times New Roman"/>
-        </w:rPr>
-        <w:t>is been</w:t>
-      </w:r>
-      <w:proofErr w:type="gramEnd"/>
-      <w:r>
-        <w:rPr>
-          <w:rFonts w:ascii="Times New Roman" w:hAnsi="Times New Roman" w:cs="Times New Roman"/>
-        </w:rPr>
-        <w:t xml:space="preserve"> displayed for the date opted by the patient</w:t>
+        <w:t xml:space="preserve"> is been displayed for the date opted by the patient</w:t>
       </w:r>
       <w:r>
         <w:rPr>
@@ -19883,14 +19458,10 @@
         </w:numPr>
       </w:pPr>
       <w:r>
-        <w:lastRenderedPageBreak/>
         <w:t>Prescriptions</w:t>
       </w:r>
       <w:r>
-        <w:t xml:space="preserve"> </w:t>
-      </w:r>
-      <w:r>
-        <w:t>Component</w:t>
+        <w:t xml:space="preserve"> Component</w:t>
       </w:r>
     </w:p>
     <w:p>
@@ -20106,10 +19677,7 @@
         <w:t>Medical Records</w:t>
       </w:r>
       <w:r>
-        <w:t xml:space="preserve"> </w:t>
-      </w:r>
-      <w:r>
-        <w:t>Component</w:t>
+        <w:t xml:space="preserve"> Component</w:t>
       </w:r>
     </w:p>
     <w:p>
@@ -20123,21 +19691,7 @@
         <w:rPr>
           <w:rFonts w:ascii="Times New Roman" w:hAnsi="Times New Roman" w:cs="Times New Roman"/>
         </w:rPr>
-        <w:t xml:space="preserve">The medical records component's aim is to upload the medical-related documents. The patient firstly selects the type of the folder </w:t>
-      </w:r>
-      <w:proofErr w:type="gramStart"/>
-      <w:r>
-        <w:rPr>
-          <w:rFonts w:ascii="Times New Roman" w:hAnsi="Times New Roman" w:cs="Times New Roman"/>
-        </w:rPr>
-        <w:t>( X</w:t>
-      </w:r>
-      <w:proofErr w:type="gramEnd"/>
-      <w:r>
-        <w:rPr>
-          <w:rFonts w:ascii="Times New Roman" w:hAnsi="Times New Roman" w:cs="Times New Roman"/>
-        </w:rPr>
-        <w:t>-ray, Prescription, Reports and other) and uploads the file where the upload API call is triggered</w:t>
+        <w:t>The medical records component's aim is to upload the medical-related documents. The patient firstly selects the type of the folder ( X-ray, Prescription, Reports and other) and uploads the file where the upload API call is triggered</w:t>
       </w:r>
       <w:r>
         <w:rPr>
@@ -20315,7 +19869,14 @@
         <w:rPr>
           <w:rFonts w:ascii="Times New Roman" w:hAnsi="Times New Roman" w:cs="Times New Roman"/>
         </w:rPr>
-        <w:t xml:space="preserve"> On the contrary, the doctor would have the permit to access all the functionalities including the appointment, medical records, prescription and profile.</w:t>
+        <w:t xml:space="preserve"> On the </w:t>
+      </w:r>
+      <w:r>
+        <w:rPr>
+          <w:rFonts w:ascii="Times New Roman" w:hAnsi="Times New Roman" w:cs="Times New Roman"/>
+        </w:rPr>
+        <w:lastRenderedPageBreak/>
+        <w:t>contrary, the doctor would have the permit to access all the functionalities including the appointment, medical records, prescription and profile.</w:t>
       </w:r>
     </w:p>
     <w:p>
@@ -20481,21 +20042,7 @@
         <w:rPr>
           <w:rFonts w:ascii="Times New Roman" w:hAnsi="Times New Roman" w:cs="Times New Roman"/>
         </w:rPr>
-        <w:t xml:space="preserve">Additionally, the rows and columns </w:t>
-      </w:r>
-      <w:proofErr w:type="gramStart"/>
-      <w:r>
-        <w:rPr>
-          <w:rFonts w:ascii="Times New Roman" w:hAnsi="Times New Roman" w:cs="Times New Roman"/>
-        </w:rPr>
-        <w:t>are been</w:t>
-      </w:r>
-      <w:proofErr w:type="gramEnd"/>
-      <w:r>
-        <w:rPr>
-          <w:rFonts w:ascii="Times New Roman" w:hAnsi="Times New Roman" w:cs="Times New Roman"/>
-        </w:rPr>
-        <w:t xml:space="preserve"> defined for better visuals and alignment of the website. </w:t>
+        <w:t xml:space="preserve">Additionally, the rows and columns are been defined for better visuals and alignment of the website. </w:t>
       </w:r>
     </w:p>
     <w:p>
@@ -20554,21 +20101,7 @@
         <w:rPr>
           <w:rFonts w:ascii="Times New Roman" w:hAnsi="Times New Roman" w:cs="Times New Roman"/>
         </w:rPr>
-        <w:t xml:space="preserve">applied to availability is </w:t>
-      </w:r>
-      <w:proofErr w:type="gramStart"/>
-      <w:r>
-        <w:rPr>
-          <w:rFonts w:ascii="Times New Roman" w:hAnsi="Times New Roman" w:cs="Times New Roman"/>
-        </w:rPr>
-        <w:t>that,</w:t>
-      </w:r>
-      <w:proofErr w:type="gramEnd"/>
-      <w:r>
-        <w:rPr>
-          <w:rFonts w:ascii="Times New Roman" w:hAnsi="Times New Roman" w:cs="Times New Roman"/>
-        </w:rPr>
-        <w:t xml:space="preserve"> it can only be set </w:t>
+        <w:t xml:space="preserve">applied to availability is that, it can only be set </w:t>
       </w:r>
       <w:r>
         <w:rPr>
@@ -20612,28 +20145,7 @@
         <w:rPr>
           <w:rFonts w:ascii="Times New Roman" w:hAnsi="Times New Roman" w:cs="Times New Roman"/>
         </w:rPr>
-        <w:t xml:space="preserve"> the slots and </w:t>
-      </w:r>
-      <w:proofErr w:type="gramStart"/>
-      <w:r>
-        <w:rPr>
-          <w:rFonts w:ascii="Times New Roman" w:hAnsi="Times New Roman" w:cs="Times New Roman"/>
-        </w:rPr>
-        <w:t>receive</w:t>
-      </w:r>
-      <w:proofErr w:type="gramEnd"/>
-      <w:r>
-        <w:rPr>
-          <w:rFonts w:ascii="Times New Roman" w:hAnsi="Times New Roman" w:cs="Times New Roman"/>
-        </w:rPr>
-        <w:t xml:space="preserve"> a modal that would display “Are you sure you want to add the availability?” with two buttons, Cancel and Confirm. The modal has been </w:t>
-      </w:r>
-      <w:r>
-        <w:rPr>
-          <w:rFonts w:ascii="Times New Roman" w:hAnsi="Times New Roman" w:cs="Times New Roman"/>
-        </w:rPr>
-        <w:lastRenderedPageBreak/>
-        <w:t>imported named SetAvailabilityModal, where the modal has a header, body, and footer with the buttons. This would help the staff to set the availability without any hassle. The added availability would then be sent to the database with the help of the API call (set_doctor_availability / set_nurse_availability)</w:t>
+        <w:t xml:space="preserve"> the slots and receive a modal that would display “Are you sure you want to add the availability?” with two buttons, Cancel and Confirm. The modal has been imported named SetAvailabilityModal, where the modal has a header, body, and footer with the buttons. This would help the staff to set the availability without any hassle. The added availability would then be sent to the database with the help of the API call (set_doctor_availability / set_nurse_availability)</w:t>
       </w:r>
       <w:r>
         <w:rPr>
@@ -20698,21 +20210,7 @@
         <w:rPr>
           <w:rFonts w:ascii="Times New Roman" w:hAnsi="Times New Roman" w:cs="Times New Roman"/>
         </w:rPr>
-        <w:t xml:space="preserve"> main aim is to fetch the bookings done for the </w:t>
-      </w:r>
-      <w:proofErr w:type="gramStart"/>
-      <w:r>
-        <w:rPr>
-          <w:rFonts w:ascii="Times New Roman" w:hAnsi="Times New Roman" w:cs="Times New Roman"/>
-        </w:rPr>
-        <w:t>particular date</w:t>
-      </w:r>
-      <w:proofErr w:type="gramEnd"/>
-      <w:r>
-        <w:rPr>
-          <w:rFonts w:ascii="Times New Roman" w:hAnsi="Times New Roman" w:cs="Times New Roman"/>
-        </w:rPr>
-        <w:t xml:space="preserve"> and doctor. The doctor selects a date, which then retrieves the appointment scheduled and the system displays the appointments.</w:t>
+        <w:t xml:space="preserve"> main aim is to fetch the bookings done for the particular date and doctor. The doctor selects a date, which then retrieves the appointment scheduled and the system displays the appointments.</w:t>
       </w:r>
     </w:p>
     <w:p>
@@ -20726,21 +20224,7 @@
         <w:rPr>
           <w:rFonts w:ascii="Times New Roman" w:hAnsi="Times New Roman" w:cs="Times New Roman"/>
         </w:rPr>
-        <w:t xml:space="preserve">The data is being displayed in the form of a table including the header and columns name. Each of the column’s name is mapped to the table body having stripped layout. The table body displays the patient’s </w:t>
-      </w:r>
-      <w:proofErr w:type="gramStart"/>
-      <w:r>
-        <w:rPr>
-          <w:rFonts w:ascii="Times New Roman" w:hAnsi="Times New Roman" w:cs="Times New Roman"/>
-        </w:rPr>
-        <w:t>name(</w:t>
-      </w:r>
-      <w:proofErr w:type="gramEnd"/>
-      <w:r>
-        <w:rPr>
-          <w:rFonts w:ascii="Times New Roman" w:hAnsi="Times New Roman" w:cs="Times New Roman"/>
-        </w:rPr>
-        <w:t>first and last name), appointment id, disease name, appointment start time and end time.</w:t>
+        <w:t>The data is being displayed in the form of a table including the header and columns name. Each of the column’s name is mapped to the table body having stripped layout. The table body displays the patient’s name(first and last name), appointment id, disease name, appointment start time and end time.</w:t>
       </w:r>
     </w:p>
     <w:p>
@@ -20825,58 +20309,15 @@
         <w:rPr>
           <w:rFonts w:ascii="Times New Roman" w:hAnsi="Times New Roman" w:cs="Times New Roman"/>
         </w:rPr>
-        <w:t xml:space="preserve">The provide prescription component starts by </w:t>
-      </w:r>
-      <w:proofErr w:type="gramStart"/>
-      <w:r>
-        <w:rPr>
-          <w:rFonts w:ascii="Times New Roman" w:hAnsi="Times New Roman" w:cs="Times New Roman"/>
-        </w:rPr>
-        <w:t>verifying  patient</w:t>
-      </w:r>
-      <w:proofErr w:type="gramEnd"/>
-      <w:r>
-        <w:rPr>
-          <w:rFonts w:ascii="Times New Roman" w:hAnsi="Times New Roman" w:cs="Times New Roman"/>
-        </w:rPr>
-        <w:t xml:space="preserve"> where the doctor enters first name, last name and date of birth. Upon clicking verify, the </w:t>
-      </w:r>
-      <w:proofErr w:type="gramStart"/>
-      <w:r>
-        <w:rPr>
-          <w:rFonts w:ascii="Times New Roman" w:hAnsi="Times New Roman" w:cs="Times New Roman"/>
-        </w:rPr>
-        <w:t>patients</w:t>
-      </w:r>
-      <w:proofErr w:type="gramEnd"/>
-      <w:r>
-        <w:rPr>
-          <w:rFonts w:ascii="Times New Roman" w:hAnsi="Times New Roman" w:cs="Times New Roman"/>
-        </w:rPr>
-        <w:t xml:space="preserve"> details including the address are retrieved and displayed on the system. Once verified, the doctor clicks on provide prescription button which displays the prescription form component (Step ==2</w:t>
-      </w:r>
-      <w:proofErr w:type="gramStart"/>
-      <w:r>
-        <w:rPr>
-          <w:rFonts w:ascii="Times New Roman" w:hAnsi="Times New Roman" w:cs="Times New Roman"/>
-        </w:rPr>
-        <w:t>)  and</w:t>
-      </w:r>
-      <w:proofErr w:type="gramEnd"/>
-      <w:r>
-        <w:rPr>
-          <w:rFonts w:ascii="Times New Roman" w:hAnsi="Times New Roman" w:cs="Times New Roman"/>
-        </w:rPr>
-        <w:t xml:space="preserve"> lastly the (step ==3) pharmacy form </w:t>
-      </w:r>
-      <w:proofErr w:type="gramStart"/>
-      <w:r>
-        <w:rPr>
-          <w:rFonts w:ascii="Times New Roman" w:hAnsi="Times New Roman" w:cs="Times New Roman"/>
-        </w:rPr>
-        <w:t>component .</w:t>
-      </w:r>
-      <w:proofErr w:type="gramEnd"/>
+        <w:t xml:space="preserve">The provide prescription component starts by verifying  patient where the doctor enters first name, last name and date of birth. Upon clicking verify, the patients details including the address are retrieved and displayed on the system. Once verified, the doctor clicks on provide </w:t>
+      </w:r>
+      <w:r>
+        <w:rPr>
+          <w:rFonts w:ascii="Times New Roman" w:hAnsi="Times New Roman" w:cs="Times New Roman"/>
+        </w:rPr>
+        <w:lastRenderedPageBreak/>
+        <w:t>prescription button which displays the prescription form component (Step ==2)  and lastly the (step ==3) pharmacy form component .</w:t>
+      </w:r>
     </w:p>
     <w:p>
       <w:pPr>
@@ -20889,49 +20330,7 @@
         <w:rPr>
           <w:rFonts w:ascii="Times New Roman" w:hAnsi="Times New Roman" w:cs="Times New Roman"/>
         </w:rPr>
-        <w:t xml:space="preserve">The prescription form component displays the patient information as the patient’s </w:t>
-      </w:r>
-      <w:proofErr w:type="gramStart"/>
-      <w:r>
-        <w:rPr>
-          <w:rFonts w:ascii="Times New Roman" w:hAnsi="Times New Roman" w:cs="Times New Roman"/>
-        </w:rPr>
-        <w:t>name ,</w:t>
-      </w:r>
-      <w:proofErr w:type="gramEnd"/>
-      <w:r>
-        <w:rPr>
-          <w:rFonts w:ascii="Times New Roman" w:hAnsi="Times New Roman" w:cs="Times New Roman"/>
-        </w:rPr>
-        <w:t xml:space="preserve"> date of birth and the address. The form </w:t>
-      </w:r>
-      <w:proofErr w:type="gramStart"/>
-      <w:r>
-        <w:rPr>
-          <w:rFonts w:ascii="Times New Roman" w:hAnsi="Times New Roman" w:cs="Times New Roman"/>
-        </w:rPr>
-        <w:t>is been</w:t>
-      </w:r>
-      <w:proofErr w:type="gramEnd"/>
-      <w:r>
-        <w:rPr>
-          <w:rFonts w:ascii="Times New Roman" w:hAnsi="Times New Roman" w:cs="Times New Roman"/>
-        </w:rPr>
-        <w:t xml:space="preserve"> displayed on the system which has fields such as select medicines, quantity, instructions, patient type and collection method. When the doctor selects the medicines from the drop down, the API call is been performed the get medicines and then further the quantity and instructions are provided on when to consume them. Additionally, the doctor can prescribe multiple medicines to a patient. A key point in is that the type of patient that’s either student or normal plus the collection method (In store or home </w:t>
-      </w:r>
-      <w:proofErr w:type="gramStart"/>
-      <w:r>
-        <w:rPr>
-          <w:rFonts w:ascii="Times New Roman" w:hAnsi="Times New Roman" w:cs="Times New Roman"/>
-        </w:rPr>
-        <w:t>delivery)of</w:t>
-      </w:r>
-      <w:proofErr w:type="gramEnd"/>
-      <w:r>
-        <w:rPr>
-          <w:rFonts w:ascii="Times New Roman" w:hAnsi="Times New Roman" w:cs="Times New Roman"/>
-        </w:rPr>
-        <w:t xml:space="preserve"> the medicine has been introduced here. This helps the patient to get the medicine at their home without any time invested to travel inorder to buy the medicine.</w:t>
+        <w:t>The prescription form component displays the patient information as the patient’s name , date of birth and the address. The form is been displayed on the system which has fields such as select medicines, quantity, instructions, patient type and collection method. When the doctor selects the medicines from the drop down, the API call is been performed the get medicines and then further the quantity and instructions are provided on when to consume them. Additionally, the doctor can prescribe multiple medicines to a patient. A key point in is that the type of patient that’s either student or normal plus the collection method (In store or home delivery)of the medicine has been introduced here. This helps the patient to get the medicine at their home without any time invested to travel inorder to buy the medicine.</w:t>
       </w:r>
     </w:p>
     <w:p>
@@ -20958,7 +20357,6 @@
         <w:ind w:left="2880" w:hanging="360"/>
       </w:pPr>
       <w:r>
-        <w:lastRenderedPageBreak/>
         <w:t>Medical Records</w:t>
       </w:r>
     </w:p>
@@ -20978,21 +20376,7 @@
         <w:rPr>
           <w:rFonts w:ascii="Times New Roman" w:hAnsi="Times New Roman" w:cs="Times New Roman"/>
         </w:rPr>
-        <w:t xml:space="preserve">rd component was introduced inorder to view the medical documents uploaded by the patients. To view the medical records, the doctor firstly </w:t>
-      </w:r>
-      <w:proofErr w:type="gramStart"/>
-      <w:r>
-        <w:rPr>
-          <w:rFonts w:ascii="Times New Roman" w:hAnsi="Times New Roman" w:cs="Times New Roman"/>
-        </w:rPr>
-        <w:t>need</w:t>
-      </w:r>
-      <w:proofErr w:type="gramEnd"/>
-      <w:r>
-        <w:rPr>
-          <w:rFonts w:ascii="Times New Roman" w:hAnsi="Times New Roman" w:cs="Times New Roman"/>
-        </w:rPr>
-        <w:t xml:space="preserve"> to enter the details of the patients that’s first and last name and date of birth inorder to check if any medical records are uploaded. If uploaded, a list of folders with the respective files are being displayed. This has been achieved with the help of the post API call where the medical records are fetched based on the patients id. Inorder to access the files, a URL link is provided where the doctor can click and view the documents. Furthermore, if no files are uploaded a text has been displayed “no files in this folder.”</w:t>
+        <w:t>rd component was introduced inorder to view the medical documents uploaded by the patients. To view the medical records, the doctor firstly need to enter the details of the patients that’s first and last name and date of birth inorder to check if any medical records are uploaded. If uploaded, a list of folders with the respective files are being displayed. This has been achieved with the help of the post API call where the medical records are fetched based on the patients id. Inorder to access the files, a URL link is provided where the doctor can click and view the documents. Furthermore, if no files are uploaded a text has been displayed “no files in this folder.”</w:t>
       </w:r>
     </w:p>
     <w:p>
@@ -21024,21 +20408,7 @@
         <w:rPr>
           <w:rFonts w:ascii="Times New Roman" w:hAnsi="Times New Roman" w:cs="Times New Roman"/>
         </w:rPr>
-        <w:t xml:space="preserve">nt displays the details of the staff such as first name, last name, registration number, specialization, email address and phone number. This has been achieved with get API call for the StaffProfile. The details seen on the system has a readOnly constraint where the doctor </w:t>
-      </w:r>
-      <w:proofErr w:type="gramStart"/>
-      <w:r>
-        <w:rPr>
-          <w:rFonts w:ascii="Times New Roman" w:hAnsi="Times New Roman" w:cs="Times New Roman"/>
-        </w:rPr>
-        <w:t>cant</w:t>
-      </w:r>
-      <w:proofErr w:type="gramEnd"/>
-      <w:r>
-        <w:rPr>
-          <w:rFonts w:ascii="Times New Roman" w:hAnsi="Times New Roman" w:cs="Times New Roman"/>
-        </w:rPr>
-        <w:t xml:space="preserve"> incorporate any changes.</w:t>
+        <w:t>nt displays the details of the staff such as first name, last name, registration number, specialization, email address and phone number. This has been achieved with get API call for the StaffProfile. The details seen on the system has a readOnly constraint where the doctor cant incorporate any changes.</w:t>
       </w:r>
     </w:p>
     <w:p>
@@ -21162,21 +20532,7 @@
         <w:rPr>
           <w:rFonts w:ascii="Times New Roman" w:hAnsi="Times New Roman" w:cs="Times New Roman"/>
         </w:rPr>
-        <w:t xml:space="preserve"> </w:t>
-      </w:r>
-      <w:proofErr w:type="gramStart"/>
-      <w:r>
-        <w:rPr>
-          <w:rFonts w:ascii="Times New Roman" w:hAnsi="Times New Roman" w:cs="Times New Roman"/>
-        </w:rPr>
-        <w:t>The</w:t>
-      </w:r>
-      <w:proofErr w:type="gramEnd"/>
-      <w:r>
-        <w:rPr>
-          <w:rFonts w:ascii="Times New Roman" w:hAnsi="Times New Roman" w:cs="Times New Roman"/>
-        </w:rPr>
-        <w:t xml:space="preserve"> </w:t>
+        <w:t xml:space="preserve"> The </w:t>
       </w:r>
       <w:r>
         <w:rPr>
@@ -21236,6 +20592,7 @@
         </w:numPr>
       </w:pPr>
       <w:r>
+        <w:lastRenderedPageBreak/>
         <w:t>Add Staff</w:t>
       </w:r>
       <w:r>
@@ -21314,7 +20671,6 @@
         </w:numPr>
       </w:pPr>
       <w:r>
-        <w:lastRenderedPageBreak/>
         <w:t>Patient List</w:t>
       </w:r>
       <w:r>
@@ -21491,6 +20847,7 @@
       </w:pPr>
       <w:bookmarkStart w:id="33" w:name="_Toc196662079"/>
       <w:r>
+        <w:lastRenderedPageBreak/>
         <w:t>System Testing.</w:t>
       </w:r>
       <w:bookmarkEnd w:id="33"/>
@@ -21570,7 +20927,6 @@
       </w:pPr>
       <w:bookmarkStart w:id="37" w:name="_Toc196662083"/>
       <w:r>
-        <w:lastRenderedPageBreak/>
         <w:t>Azure Services Used.</w:t>
       </w:r>
       <w:bookmarkEnd w:id="37"/>
@@ -22004,6 +21360,7 @@
                   <w:iCs/>
                   <w:noProof/>
                 </w:rPr>
+                <w:lastRenderedPageBreak/>
                 <w:t>Medical staffing in the NHS.</w:t>
               </w:r>
               <w:r>
@@ -22174,7 +21531,7 @@
           <w:noProof/>
         </w:rPr>
         <w:drawing>
-          <wp:inline distT="0" distB="0" distL="0" distR="0" wp14:anchorId="0D6B674D" wp14:editId="063A9646">
+          <wp:inline distT="0" distB="0" distL="0" distR="0" wp14:anchorId="0D6B674D" wp14:editId="7F3D12FD">
             <wp:extent cx="4693158" cy="2608637"/>
             <wp:effectExtent l="19050" t="19050" r="12700" b="20320"/>
             <wp:docPr id="1636527594" name="Picture 2" descr="A screenshot of a computer&#10;&#10;AI-generated content may be incorrect."/>
@@ -22439,7 +21796,7 @@
         </w:rPr>
         <w:lastRenderedPageBreak/>
         <w:drawing>
-          <wp:inline distT="0" distB="0" distL="0" distR="0" wp14:anchorId="3B2AC080" wp14:editId="23DA3BF3">
+          <wp:inline distT="0" distB="0" distL="0" distR="0" wp14:anchorId="3B2AC080" wp14:editId="4778C57C">
             <wp:extent cx="4783667" cy="3565226"/>
             <wp:effectExtent l="19050" t="19050" r="17145" b="16510"/>
             <wp:docPr id="1157561683" name="Picture 6" descr="A screenshot of a computer&#10;&#10;AI-generated content may be incorrect."/>
@@ -23231,7 +22588,7 @@
           <w:szCs w:val="20"/>
         </w:rPr>
         <w:drawing>
-          <wp:inline distT="0" distB="0" distL="0" distR="0" wp14:anchorId="05A1F3AF" wp14:editId="1FA54F27">
+          <wp:inline distT="0" distB="0" distL="0" distR="0" wp14:anchorId="05A1F3AF" wp14:editId="485D89B5">
             <wp:extent cx="4510616" cy="3400703"/>
             <wp:effectExtent l="19050" t="19050" r="23495" b="28575"/>
             <wp:docPr id="340613741" name="Picture 10" descr="A screenshot of a document&#10;&#10;AI-generated content may be incorrect."/>

</xml_diff>